<commit_message>
[FM-309] changed some report query, fixed banbikash view, fixed banyajantuxetiquery.
</commit_message>
<xml_diff>
--- a/reportserver/jsreportapp/data/डिभिजन बन कार्यालयको मिति अनुसारको विवरणहरु..docx/content.docx
+++ b/reportserver/jsreportapp/data/डिभिजन बन कार्यालयको मिति अनुसारको विवरणहरु..docx/content.docx
@@ -10,7 +10,6 @@
           <w:rFonts w:asciiTheme="minorBidi" w:hAnsiTheme="minorBidi" w:cstheme="minorBidi"/>
           <w:b/>
           <w:bCs/>
-          <w:lang w:val="en-US"/>
         </w:rPr>
       </w:pPr>
       <w:r>
@@ -19,7 +18,6 @@
           <w:b/>
           <w:bCs/>
           <w:noProof/>
-          <w:lang w:val="en-US"/>
         </w:rPr>
         <w:drawing>
           <wp:anchor distT="0" distB="0" distL="114300" distR="114300" simplePos="0" relativeHeight="251660288" behindDoc="0" locked="0" layoutInCell="1" allowOverlap="1" wp14:anchorId="30804F1B" wp14:editId="4567944D">
@@ -83,7 +81,6 @@
           <w:b/>
           <w:bCs/>
           <w:noProof/>
-          <w:lang w:val="en-US"/>
         </w:rPr>
         <w:drawing>
           <wp:anchor distT="0" distB="0" distL="114300" distR="114300" simplePos="0" relativeHeight="251659264" behindDoc="0" locked="0" layoutInCell="1" allowOverlap="1" wp14:anchorId="31B1317B" wp14:editId="75C3F78C">
@@ -147,7 +144,6 @@
           <w:rFonts w:asciiTheme="minorBidi" w:hAnsiTheme="minorBidi" w:cstheme="minorBidi"/>
           <w:b/>
           <w:bCs/>
-          <w:lang w:val="en-US"/>
         </w:rPr>
         <w:t>प्रदेश</w:t>
       </w:r>
@@ -157,7 +153,6 @@
           <w:rFonts w:asciiTheme="minorBidi" w:hAnsiTheme="minorBidi" w:cstheme="minorBidi"/>
           <w:b/>
           <w:bCs/>
-          <w:lang w:val="en-US"/>
         </w:rPr>
         <w:t xml:space="preserve"> </w:t>
       </w:r>
@@ -167,7 +162,6 @@
           <w:rFonts w:asciiTheme="minorBidi" w:hAnsiTheme="minorBidi" w:cstheme="minorBidi"/>
           <w:b/>
           <w:bCs/>
-          <w:lang w:val="en-US"/>
         </w:rPr>
         <w:t>सरकार</w:t>
       </w:r>
@@ -181,7 +175,6 @@
           <w:rFonts w:asciiTheme="minorBidi" w:hAnsiTheme="minorBidi" w:cstheme="minorBidi"/>
           <w:b/>
           <w:bCs/>
-          <w:lang w:val="en-US"/>
         </w:rPr>
       </w:pPr>
       <w:proofErr w:type="spellStart"/>
@@ -190,7 +183,6 @@
           <w:rFonts w:asciiTheme="minorBidi" w:hAnsiTheme="minorBidi" w:cstheme="minorBidi"/>
           <w:b/>
           <w:bCs/>
-          <w:lang w:val="en-US"/>
         </w:rPr>
         <w:t>वन,वातावरण</w:t>
       </w:r>
@@ -200,7 +192,6 @@
           <w:rFonts w:asciiTheme="minorBidi" w:hAnsiTheme="minorBidi" w:cstheme="minorBidi"/>
           <w:b/>
           <w:bCs/>
-          <w:lang w:val="en-US"/>
         </w:rPr>
         <w:t xml:space="preserve"> </w:t>
       </w:r>
@@ -210,7 +201,6 @@
           <w:rFonts w:asciiTheme="minorBidi" w:hAnsiTheme="minorBidi" w:cstheme="minorBidi"/>
           <w:b/>
           <w:bCs/>
-          <w:lang w:val="en-US"/>
         </w:rPr>
         <w:t>तथा</w:t>
       </w:r>
@@ -220,7 +210,6 @@
           <w:rFonts w:asciiTheme="minorBidi" w:hAnsiTheme="minorBidi" w:cstheme="minorBidi"/>
           <w:b/>
           <w:bCs/>
-          <w:lang w:val="en-US"/>
         </w:rPr>
         <w:t xml:space="preserve"> </w:t>
       </w:r>
@@ -230,7 +219,6 @@
           <w:rFonts w:asciiTheme="minorBidi" w:hAnsiTheme="minorBidi" w:cstheme="minorBidi"/>
           <w:b/>
           <w:bCs/>
-          <w:lang w:val="en-US"/>
         </w:rPr>
         <w:t>भू-संरक्षण</w:t>
       </w:r>
@@ -240,7 +228,6 @@
           <w:rFonts w:asciiTheme="minorBidi" w:hAnsiTheme="minorBidi" w:cstheme="minorBidi"/>
           <w:b/>
           <w:bCs/>
-          <w:lang w:val="en-US"/>
         </w:rPr>
         <w:t xml:space="preserve"> </w:t>
       </w:r>
@@ -250,7 +237,6 @@
           <w:rFonts w:asciiTheme="minorBidi" w:hAnsiTheme="minorBidi" w:cstheme="minorBidi"/>
           <w:b/>
           <w:bCs/>
-          <w:lang w:val="en-US"/>
         </w:rPr>
         <w:t>मन्त्रालय</w:t>
       </w:r>
@@ -263,7 +249,6 @@
           <w:rFonts w:asciiTheme="minorBidi" w:hAnsiTheme="minorBidi" w:cstheme="minorBidi"/>
           <w:b/>
           <w:bCs/>
-          <w:lang w:val="en-US"/>
         </w:rPr>
       </w:pPr>
       <w:proofErr w:type="spellStart"/>
@@ -272,7 +257,6 @@
           <w:rFonts w:asciiTheme="minorBidi" w:hAnsiTheme="minorBidi" w:cstheme="minorBidi"/>
           <w:b/>
           <w:bCs/>
-          <w:lang w:val="en-US"/>
         </w:rPr>
         <w:t>गण्डकी</w:t>
       </w:r>
@@ -282,7 +266,6 @@
           <w:rFonts w:asciiTheme="minorBidi" w:hAnsiTheme="minorBidi" w:cstheme="minorBidi"/>
           <w:b/>
           <w:bCs/>
-          <w:lang w:val="en-US"/>
         </w:rPr>
         <w:t xml:space="preserve"> </w:t>
       </w:r>
@@ -292,7 +275,6 @@
           <w:rFonts w:asciiTheme="minorBidi" w:hAnsiTheme="minorBidi" w:cstheme="minorBidi"/>
           <w:b/>
           <w:bCs/>
-          <w:lang w:val="en-US"/>
         </w:rPr>
         <w:t>प्रदेश</w:t>
       </w:r>
@@ -302,7 +284,6 @@
           <w:rFonts w:asciiTheme="minorBidi" w:hAnsiTheme="minorBidi" w:cstheme="minorBidi"/>
           <w:b/>
           <w:bCs/>
-          <w:lang w:val="en-US"/>
         </w:rPr>
         <w:t xml:space="preserve">, </w:t>
       </w:r>
@@ -312,7 +293,6 @@
           <w:rFonts w:asciiTheme="minorBidi" w:hAnsiTheme="minorBidi" w:cstheme="minorBidi"/>
           <w:b/>
           <w:bCs/>
-          <w:lang w:val="en-US"/>
         </w:rPr>
         <w:t>पोखरा</w:t>
       </w:r>
@@ -376,14 +356,47 @@
                 <w:rFonts w:asciiTheme="minorBidi" w:hAnsiTheme="minorBidi" w:cstheme="minorBidi"/>
                 <w:b/>
               </w:rPr>
-              <w:t xml:space="preserve">डिभिजन बन कार्यालयबाट आर्थिक बर्ष </w:t>
-            </w:r>
-            <w:r>
-              <w:rPr>
-                <w:rFonts w:asciiTheme="minorBidi" w:hAnsiTheme="minorBidi" w:cstheme="minorBidi"/>
-                <w:b/>
+              <w:t>डिभिजन बन कार्यालय</w:t>
+            </w:r>
+            <w:r>
+              <w:rPr>
+                <w:rFonts w:asciiTheme="minorBidi" w:hAnsiTheme="minorBidi" w:cstheme="minorBidi" w:hint="cs"/>
                 <w:bCs/>
-                <w:lang w:val="en-US"/>
+                <w:cs/>
+                <w:lang w:bidi="ne-NP"/>
+              </w:rPr>
+              <w:t>को</w:t>
+            </w:r>
+            <w:r>
+              <w:rPr>
+                <w:rFonts w:asciiTheme="minorBidi" w:hAnsiTheme="minorBidi" w:cstheme="minorBidi"/>
+                <w:b/>
+              </w:rPr>
+              <w:t xml:space="preserve"> </w:t>
+            </w:r>
+            <w:r>
+              <w:rPr>
+                <w:rFonts w:asciiTheme="minorBidi" w:hAnsiTheme="minorBidi" w:cstheme="minorBidi" w:hint="cs"/>
+                <w:bCs/>
+                <w:cs/>
+                <w:lang w:bidi="ne-NP"/>
+              </w:rPr>
+              <w:t>मिति</w:t>
+            </w:r>
+            <w:r>
+              <w:rPr>
+                <w:rFonts w:asciiTheme="minorBidi" w:hAnsiTheme="minorBidi" w:cstheme="minorBidi" w:hint="cs"/>
+                <w:b/>
+                <w:cs/>
+                <w:lang w:bidi="ne-NP"/>
+              </w:rPr>
+              <w:t xml:space="preserve"> </w:t>
+            </w:r>
+            <w:r>
+              <w:rPr>
+                <w:rFonts w:asciiTheme="minorBidi" w:hAnsiTheme="minorBidi" w:cstheme="minorBidi"/>
+                <w:b/>
+                <w:lang w:val="en-US" w:bidi="ne-NP"/>
               </w:rPr>
               <w:t>{{</w:t>
             </w:r>
@@ -392,18 +405,68 @@
               <w:rPr>
                 <w:rFonts w:asciiTheme="minorBidi" w:hAnsiTheme="minorBidi" w:cstheme="minorBidi"/>
                 <w:b/>
+                <w:lang w:val="en-US" w:bidi="ne-NP"/>
+              </w:rPr>
+              <w:t>fromDate</w:t>
+            </w:r>
+            <w:proofErr w:type="spellEnd"/>
+            <w:r>
+              <w:rPr>
+                <w:rFonts w:asciiTheme="minorBidi" w:hAnsiTheme="minorBidi" w:cstheme="minorBidi"/>
+                <w:b/>
+                <w:lang w:val="en-US" w:bidi="ne-NP"/>
+              </w:rPr>
+              <w:t xml:space="preserve">}} </w:t>
+            </w:r>
+            <w:r>
+              <w:rPr>
+                <w:rFonts w:asciiTheme="minorBidi" w:hAnsiTheme="minorBidi" w:cstheme="minorBidi" w:hint="cs"/>
                 <w:bCs/>
-                <w:lang w:val="en-US"/>
-              </w:rPr>
-              <w:t>arthikbarsa</w:t>
-            </w:r>
-            <w:proofErr w:type="spellEnd"/>
-            <w:r>
-              <w:rPr>
-                <w:rFonts w:asciiTheme="minorBidi" w:hAnsiTheme="minorBidi" w:cstheme="minorBidi"/>
-                <w:b/>
-                <w:bCs/>
-                <w:lang w:val="en-US"/>
+                <w:cs/>
+                <w:lang w:val="en-US" w:bidi="ne-NP"/>
+              </w:rPr>
+              <w:t>देखी</w:t>
+            </w:r>
+            <w:r>
+              <w:rPr>
+                <w:rFonts w:asciiTheme="minorBidi" w:hAnsiTheme="minorBidi" w:cstheme="minorBidi" w:hint="cs"/>
+                <w:b/>
+                <w:cs/>
+                <w:lang w:val="en-US" w:bidi="ne-NP"/>
+              </w:rPr>
+              <w:t xml:space="preserve"> </w:t>
+            </w:r>
+            <w:r>
+              <w:rPr>
+                <w:rFonts w:asciiTheme="minorBidi" w:hAnsiTheme="minorBidi" w:cstheme="minorBidi"/>
+                <w:b/>
+                <w:lang w:val="en-US" w:bidi="ne-NP"/>
+              </w:rPr>
+              <w:t>{{</w:t>
+            </w:r>
+            <w:proofErr w:type="spellStart"/>
+            <w:r>
+              <w:rPr>
+                <w:rFonts w:asciiTheme="minorBidi" w:hAnsiTheme="minorBidi" w:cstheme="minorBidi"/>
+                <w:b/>
+                <w:lang w:val="en-US" w:bidi="ne-NP"/>
+              </w:rPr>
+              <w:t>to</w:t>
+            </w:r>
+            <w:r>
+              <w:rPr>
+                <w:rFonts w:asciiTheme="minorBidi" w:hAnsiTheme="minorBidi" w:cstheme="minorBidi"/>
+                <w:b/>
+                <w:lang w:val="en-US" w:bidi="ne-NP"/>
+              </w:rPr>
+              <w:t>Date</w:t>
+            </w:r>
+            <w:proofErr w:type="spellEnd"/>
+            <w:r>
+              <w:rPr>
+                <w:rFonts w:asciiTheme="minorBidi" w:hAnsiTheme="minorBidi" w:cstheme="minorBidi"/>
+                <w:b/>
+                <w:lang w:val="en-US" w:bidi="ne-NP"/>
               </w:rPr>
               <w:t>}}</w:t>
             </w:r>
@@ -412,7 +475,7 @@
                 <w:rFonts w:asciiTheme="minorBidi" w:hAnsiTheme="minorBidi" w:cstheme="minorBidi"/>
                 <w:b/>
               </w:rPr>
-              <w:t xml:space="preserve"> को प्रगती पठाउदा पठाउनु पर्ने </w:t>
+              <w:t xml:space="preserve"> को </w:t>
             </w:r>
             <w:r>
               <w:rPr>
@@ -597,14 +660,12 @@
             <w:pPr>
               <w:ind w:left="-812" w:firstLine="812"/>
               <w:rPr>
-                <w:rFonts w:asciiTheme="minorBidi" w:eastAsia="Helvetica" w:hAnsiTheme="minorBidi" w:cstheme="minorBidi"/>
+                <w:rFonts w:asciiTheme="minorBidi" w:hAnsiTheme="minorBidi" w:cstheme="minorBidi"/>
                 <w:b/>
                 <w:bCs/>
-                <w:caps/>
-                <w:color w:val="000000"/>
                 <w:sz w:val="20"/>
                 <w:szCs w:val="20"/>
-                <w:lang w:val="en" w:eastAsia="en"/>
+                <w:lang w:val="en-US"/>
               </w:rPr>
             </w:pPr>
           </w:p>
@@ -673,32 +734,7 @@
                 <w:szCs w:val="20"/>
                 <w:shd w:val="clear" w:color="auto" w:fill="FFFFFF"/>
               </w:rPr>
-              <w:t xml:space="preserve">सम्बन्धी </w:t>
-            </w:r>
-            <w:proofErr w:type="spellStart"/>
-            <w:r>
-              <w:rPr>
-                <w:rFonts w:asciiTheme="minorBidi" w:hAnsiTheme="minorBidi" w:cstheme="minorBidi"/>
-                <w:b/>
-                <w:bCs/>
-                <w:sz w:val="20"/>
-                <w:szCs w:val="20"/>
-                <w:lang w:val="en-US"/>
-              </w:rPr>
-              <w:t>बिबरण</w:t>
-            </w:r>
-            <w:proofErr w:type="spellEnd"/>
-            <w:r>
-              <w:rPr>
-                <w:rFonts w:asciiTheme="minorBidi" w:hAnsiTheme="minorBidi" w:cstheme="minorBidi"/>
-                <w:b/>
-                <w:bCs/>
-                <w:color w:val="212529"/>
-                <w:sz w:val="20"/>
-                <w:szCs w:val="20"/>
-                <w:shd w:val="clear" w:color="auto" w:fill="FFFFFF"/>
-              </w:rPr>
-              <w:t xml:space="preserve"> विवरण:</w:t>
+              <w:t>सम्बन्धी विवरण:</w:t>
             </w:r>
           </w:p>
           <w:p>
@@ -821,17 +857,65 @@
                 <w:szCs w:val="18"/>
               </w:rPr>
             </w:pPr>
-            <w:proofErr w:type="spellStart"/>
-            <w:r>
-              <w:rPr>
-                <w:rFonts w:asciiTheme="minorBidi" w:hAnsiTheme="minorBidi" w:cstheme="minorBidi"/>
-                <w:sz w:val="18"/>
-                <w:szCs w:val="18"/>
-                <w:lang w:val="en-US"/>
-              </w:rPr>
-              <w:t>आर्थिक</w:t>
-            </w:r>
-            <w:proofErr w:type="spellEnd"/>
+            <w:r>
+              <w:rPr>
+                <w:rFonts w:asciiTheme="minorBidi" w:hAnsiTheme="minorBidi" w:cstheme="minorBidi" w:hint="cs"/>
+                <w:sz w:val="18"/>
+                <w:szCs w:val="18"/>
+                <w:cs/>
+                <w:lang w:val="en-US" w:bidi="ne-NP"/>
+              </w:rPr>
+              <w:t xml:space="preserve">मिति </w:t>
+            </w:r>
+            <w:r>
+              <w:rPr>
+                <w:rFonts w:asciiTheme="minorBidi" w:hAnsiTheme="minorBidi" w:cstheme="minorBidi"/>
+                <w:sz w:val="18"/>
+                <w:szCs w:val="18"/>
+                <w:lang w:val="en-US" w:bidi="ne-NP"/>
+              </w:rPr>
+              <w:t>{{</w:t>
+            </w:r>
+            <w:proofErr w:type="spellStart"/>
+            <w:r>
+              <w:rPr>
+                <w:rFonts w:asciiTheme="minorBidi" w:hAnsiTheme="minorBidi" w:cstheme="minorBidi"/>
+                <w:caps w:val="0"/>
+                <w:sz w:val="18"/>
+                <w:szCs w:val="18"/>
+                <w:lang w:val="en-US" w:bidi="ne-NP"/>
+              </w:rPr>
+              <w:t>from</w:t>
+            </w:r>
+            <w:r>
+              <w:rPr>
+                <w:rFonts w:asciiTheme="minorBidi" w:hAnsiTheme="minorBidi" w:cstheme="minorBidi"/>
+                <w:sz w:val="18"/>
+                <w:szCs w:val="18"/>
+                <w:lang w:val="en-US" w:bidi="ne-NP"/>
+              </w:rPr>
+              <w:t>d</w:t>
+            </w:r>
+            <w:r>
+              <w:rPr>
+                <w:rFonts w:asciiTheme="minorBidi" w:hAnsiTheme="minorBidi" w:cstheme="minorBidi"/>
+                <w:caps w:val="0"/>
+                <w:sz w:val="18"/>
+                <w:szCs w:val="18"/>
+                <w:lang w:val="en-US" w:bidi="ne-NP"/>
+              </w:rPr>
+              <w:t>ate</w:t>
+            </w:r>
+            <w:proofErr w:type="spellEnd"/>
+            <w:r>
+              <w:rPr>
+                <w:rFonts w:asciiTheme="minorBidi" w:hAnsiTheme="minorBidi" w:cstheme="minorBidi"/>
+                <w:sz w:val="18"/>
+                <w:szCs w:val="18"/>
+                <w:lang w:val="en-US" w:bidi="ne-NP"/>
+              </w:rPr>
+              <w:t>}}</w:t>
+            </w:r>
             <w:r>
               <w:rPr>
                 <w:rFonts w:asciiTheme="minorBidi" w:hAnsiTheme="minorBidi" w:cstheme="minorBidi"/>
@@ -849,69 +933,18 @@
                 <w:szCs w:val="18"/>
                 <w:lang w:val="en-US"/>
               </w:rPr>
-              <w:t>बर्ष</w:t>
-            </w:r>
-            <w:proofErr w:type="spellEnd"/>
-            <w:r>
-              <w:rPr>
-                <w:rFonts w:asciiTheme="minorBidi" w:hAnsiTheme="minorBidi" w:cstheme="minorBidi"/>
+              <w:t>सम्मको</w:t>
+            </w:r>
+            <w:proofErr w:type="spellEnd"/>
+            <w:r>
+              <w:rPr>
+                <w:rFonts w:asciiTheme="minorBidi" w:hAnsiTheme="minorBidi" w:cstheme="minorBidi"/>
+                <w:caps w:val="0"/>
                 <w:sz w:val="18"/>
                 <w:szCs w:val="18"/>
                 <w:lang w:val="en-US"/>
               </w:rPr>
               <w:t xml:space="preserve"> </w:t>
-            </w:r>
-            <w:proofErr w:type="spellStart"/>
-            <w:r>
-              <w:rPr>
-                <w:rFonts w:asciiTheme="minorBidi" w:hAnsiTheme="minorBidi" w:cstheme="minorBidi"/>
-                <w:sz w:val="18"/>
-                <w:szCs w:val="18"/>
-                <w:lang w:val="en-US"/>
-              </w:rPr>
-              <w:t>सम्मको</w:t>
-            </w:r>
-            <w:proofErr w:type="spellEnd"/>
-            <w:r>
-              <w:rPr>
-                <w:rFonts w:asciiTheme="minorBidi" w:hAnsiTheme="minorBidi" w:cstheme="minorBidi"/>
-                <w:sz w:val="18"/>
-                <w:szCs w:val="18"/>
-                <w:lang w:val="en-US"/>
-              </w:rPr>
-              <w:t xml:space="preserve"> </w:t>
-            </w:r>
-            <w:r>
-              <w:rPr>
-                <w:rFonts w:asciiTheme="minorBidi" w:hAnsiTheme="minorBidi" w:cstheme="minorBidi"/>
-                <w:caps w:val="0"/>
-                <w:sz w:val="18"/>
-                <w:szCs w:val="18"/>
-                <w:lang w:val="en-US"/>
-              </w:rPr>
-              <w:t>{{</w:t>
-            </w:r>
-            <w:proofErr w:type="spellStart"/>
-            <w:r>
-              <w:rPr>
-                <w:rFonts w:asciiTheme="minorBidi" w:hAnsiTheme="minorBidi" w:cstheme="minorBidi"/>
-                <w:caps w:val="0"/>
-                <w:sz w:val="18"/>
-                <w:szCs w:val="18"/>
-                <w:lang w:val="en-US"/>
-              </w:rPr>
-              <w:t>aghilloarthikbarsa</w:t>
-            </w:r>
-            <w:proofErr w:type="spellEnd"/>
-            <w:r>
-              <w:rPr>
-                <w:rFonts w:asciiTheme="minorBidi" w:hAnsiTheme="minorBidi" w:cstheme="minorBidi"/>
-                <w:caps w:val="0"/>
-                <w:sz w:val="18"/>
-                <w:szCs w:val="18"/>
-                <w:lang w:val="en-US"/>
-              </w:rPr>
-              <w:t xml:space="preserve">}} </w:t>
             </w:r>
             <w:proofErr w:type="spellStart"/>
             <w:r>
@@ -1015,77 +1048,140 @@
                 <w:szCs w:val="18"/>
               </w:rPr>
             </w:pPr>
-            <w:proofErr w:type="spellStart"/>
-            <w:r>
-              <w:rPr>
-                <w:rFonts w:asciiTheme="minorBidi" w:hAnsiTheme="minorBidi" w:cstheme="minorBidi"/>
-                <w:sz w:val="18"/>
-                <w:szCs w:val="18"/>
-                <w:lang w:val="en-US"/>
-              </w:rPr>
-              <w:t>आर्थिक</w:t>
-            </w:r>
-            <w:proofErr w:type="spellEnd"/>
-            <w:r>
-              <w:rPr>
-                <w:rFonts w:asciiTheme="minorBidi" w:hAnsiTheme="minorBidi" w:cstheme="minorBidi"/>
-                <w:sz w:val="18"/>
-                <w:szCs w:val="18"/>
-                <w:lang w:val="en-US"/>
+            <w:r>
+              <w:rPr>
+                <w:rFonts w:asciiTheme="minorBidi" w:hAnsiTheme="minorBidi" w:cstheme="minorBidi" w:hint="cs"/>
+                <w:b w:val="0"/>
+                <w:sz w:val="18"/>
+                <w:szCs w:val="18"/>
+                <w:cs/>
+                <w:lang w:bidi="ne-NP"/>
+              </w:rPr>
+              <w:t xml:space="preserve">मिति </w:t>
+            </w:r>
+            <w:r>
+              <w:rPr>
+                <w:rFonts w:asciiTheme="minorBidi" w:hAnsiTheme="minorBidi" w:cstheme="minorBidi"/>
+                <w:bCs w:val="0"/>
+                <w:caps w:val="0"/>
+                <w:sz w:val="18"/>
+                <w:szCs w:val="18"/>
+                <w:lang w:val="en-US" w:bidi="ne-NP"/>
+              </w:rPr>
+              <w:t>{{</w:t>
+            </w:r>
+            <w:proofErr w:type="spellStart"/>
+            <w:r>
+              <w:rPr>
+                <w:rFonts w:asciiTheme="minorBidi" w:hAnsiTheme="minorBidi" w:cstheme="minorBidi"/>
+                <w:bCs w:val="0"/>
+                <w:caps w:val="0"/>
+                <w:sz w:val="18"/>
+                <w:szCs w:val="18"/>
+                <w:lang w:val="en-US" w:bidi="ne-NP"/>
+              </w:rPr>
+              <w:t>from</w:t>
+            </w:r>
+            <w:r>
+              <w:rPr>
+                <w:rFonts w:asciiTheme="minorBidi" w:hAnsiTheme="minorBidi" w:cstheme="minorBidi"/>
+                <w:bCs w:val="0"/>
+                <w:caps w:val="0"/>
+                <w:sz w:val="18"/>
+                <w:szCs w:val="18"/>
+                <w:lang w:val="en-US" w:bidi="ne-NP"/>
+              </w:rPr>
+              <w:t>D</w:t>
+            </w:r>
+            <w:r>
+              <w:rPr>
+                <w:rFonts w:asciiTheme="minorBidi" w:hAnsiTheme="minorBidi" w:cstheme="minorBidi"/>
+                <w:bCs w:val="0"/>
+                <w:caps w:val="0"/>
+                <w:sz w:val="18"/>
+                <w:szCs w:val="18"/>
+                <w:lang w:val="en-US" w:bidi="ne-NP"/>
+              </w:rPr>
+              <w:t>ate</w:t>
+            </w:r>
+            <w:proofErr w:type="spellEnd"/>
+            <w:r>
+              <w:rPr>
+                <w:rFonts w:asciiTheme="minorBidi" w:hAnsiTheme="minorBidi" w:cstheme="minorBidi"/>
+                <w:bCs w:val="0"/>
+                <w:caps w:val="0"/>
+                <w:sz w:val="18"/>
+                <w:szCs w:val="18"/>
+                <w:lang w:val="en-US" w:bidi="ne-NP"/>
+              </w:rPr>
+              <w:t>}}</w:t>
+            </w:r>
+            <w:r>
+              <w:rPr>
+                <w:rFonts w:asciiTheme="minorBidi" w:hAnsiTheme="minorBidi" w:cstheme="minorBidi"/>
+                <w:b w:val="0"/>
+                <w:caps w:val="0"/>
+                <w:sz w:val="18"/>
+                <w:szCs w:val="18"/>
+                <w:lang w:val="en-US" w:bidi="ne-NP"/>
               </w:rPr>
               <w:t xml:space="preserve"> </w:t>
             </w:r>
-            <w:proofErr w:type="spellStart"/>
-            <w:r>
-              <w:rPr>
-                <w:rFonts w:asciiTheme="minorBidi" w:hAnsiTheme="minorBidi" w:cstheme="minorBidi"/>
-                <w:sz w:val="18"/>
-                <w:szCs w:val="18"/>
-                <w:lang w:val="en-US"/>
-              </w:rPr>
-              <w:t>बर्ष</w:t>
-            </w:r>
-            <w:proofErr w:type="spellEnd"/>
-            <w:r>
-              <w:rPr>
-                <w:rFonts w:asciiTheme="minorBidi" w:hAnsiTheme="minorBidi" w:cstheme="minorBidi"/>
+            <w:r>
+              <w:rPr>
+                <w:rFonts w:asciiTheme="minorBidi" w:hAnsiTheme="minorBidi" w:cstheme="minorBidi" w:hint="cs"/>
+                <w:b w:val="0"/>
+                <w:sz w:val="18"/>
+                <w:szCs w:val="18"/>
+                <w:cs/>
+                <w:lang w:val="en-US" w:bidi="ne-NP"/>
+              </w:rPr>
+              <w:t xml:space="preserve">देखी </w:t>
+            </w:r>
+            <w:r>
+              <w:rPr>
+                <w:rFonts w:asciiTheme="minorBidi" w:hAnsiTheme="minorBidi" w:cstheme="minorBidi"/>
+                <w:bCs w:val="0"/>
+                <w:caps w:val="0"/>
+                <w:sz w:val="18"/>
+                <w:szCs w:val="18"/>
+                <w:lang w:val="en-US" w:bidi="ne-NP"/>
+              </w:rPr>
+              <w:t>{{</w:t>
+            </w:r>
+            <w:proofErr w:type="spellStart"/>
+            <w:r>
+              <w:rPr>
+                <w:rFonts w:asciiTheme="minorBidi" w:hAnsiTheme="minorBidi" w:cstheme="minorBidi"/>
+                <w:bCs w:val="0"/>
+                <w:caps w:val="0"/>
+                <w:sz w:val="18"/>
+                <w:szCs w:val="18"/>
+                <w:lang w:val="en-US" w:bidi="ne-NP"/>
+              </w:rPr>
+              <w:t>toDate</w:t>
+            </w:r>
+            <w:proofErr w:type="spellEnd"/>
+            <w:r>
+              <w:rPr>
+                <w:rFonts w:asciiTheme="minorBidi" w:hAnsiTheme="minorBidi" w:cstheme="minorBidi"/>
+                <w:bCs w:val="0"/>
+                <w:caps w:val="0"/>
+                <w:sz w:val="18"/>
+                <w:szCs w:val="18"/>
+                <w:lang w:val="en-US" w:bidi="ne-NP"/>
+              </w:rPr>
+              <w:t>}}</w:t>
+            </w:r>
+            <w:r>
+              <w:rPr>
+                <w:rFonts w:asciiTheme="minorBidi" w:hAnsiTheme="minorBidi" w:cstheme="minorBidi"/>
+                <w:caps w:val="0"/>
                 <w:sz w:val="18"/>
                 <w:szCs w:val="18"/>
                 <w:lang w:val="en-US"/>
               </w:rPr>
               <w:t xml:space="preserve"> </w:t>
-            </w:r>
-            <w:r>
-              <w:rPr>
-                <w:rFonts w:asciiTheme="minorBidi" w:hAnsiTheme="minorBidi" w:cstheme="minorBidi"/>
-                <w:caps w:val="0"/>
-                <w:sz w:val="18"/>
-                <w:szCs w:val="18"/>
-                <w:lang w:val="en-US"/>
-              </w:rPr>
-              <w:t>{{</w:t>
-            </w:r>
-            <w:proofErr w:type="spellStart"/>
-            <w:r>
-              <w:rPr>
-                <w:rFonts w:asciiTheme="minorBidi" w:hAnsiTheme="minorBidi" w:cstheme="minorBidi"/>
-                <w:caps w:val="0"/>
-                <w:sz w:val="18"/>
-                <w:szCs w:val="18"/>
-                <w:lang w:val="en-US"/>
-              </w:rPr>
-              <w:t>arthikbarsa</w:t>
-            </w:r>
-            <w:proofErr w:type="spellEnd"/>
-            <w:r>
-              <w:rPr>
-                <w:rFonts w:asciiTheme="minorBidi" w:hAnsiTheme="minorBidi" w:cstheme="minorBidi"/>
-                <w:caps w:val="0"/>
-                <w:sz w:val="18"/>
-                <w:szCs w:val="18"/>
-                <w:lang w:val="en-US"/>
-              </w:rPr>
-              <w:t xml:space="preserve">}} </w:t>
             </w:r>
             <w:proofErr w:type="spellStart"/>
             <w:r>
@@ -1243,7 +1339,7 @@
                 <w:szCs w:val="18"/>
                 <w:lang w:val="en-US"/>
               </w:rPr>
-              <w:t>/</w:t>
+              <w:t xml:space="preserve"> </w:t>
             </w:r>
             <w:proofErr w:type="spellStart"/>
             <w:r>
@@ -9429,7 +9525,6 @@
       <w:pPr>
         <w:rPr>
           <w:rFonts w:asciiTheme="minorBidi" w:hAnsiTheme="minorBidi" w:cstheme="minorBidi"/>
-          <w:lang w:val="en-US"/>
         </w:rPr>
       </w:pPr>
     </w:p>
@@ -12064,7 +12159,6 @@
         <w:rPr>
           <w:rFonts w:asciiTheme="minorBidi" w:hAnsiTheme="minorBidi" w:cstheme="minorBidi"/>
           <w:b/>
-          <w:lang w:val="en-US"/>
         </w:rPr>
       </w:pPr>
     </w:p>
@@ -15097,7 +15191,6 @@
           <w:sz w:val="20"/>
           <w:szCs w:val="20"/>
           <w:shd w:val="clear" w:color="auto" w:fill="FFFFFF"/>
-          <w:lang w:val="en-US"/>
         </w:rPr>
       </w:pPr>
       <w:r>
@@ -15107,7 +15200,6 @@
           <w:bCs/>
           <w:sz w:val="20"/>
           <w:szCs w:val="20"/>
-          <w:lang w:val="en-US"/>
         </w:rPr>
         <w:t>५</w:t>
       </w:r>
@@ -15118,7 +15210,6 @@
           <w:bCs/>
           <w:sz w:val="20"/>
           <w:szCs w:val="20"/>
-          <w:lang w:val="en-US"/>
         </w:rPr>
         <w:t xml:space="preserve">. </w:t>
       </w:r>
@@ -15130,7 +15221,6 @@
           <w:bCs/>
           <w:sz w:val="20"/>
           <w:szCs w:val="20"/>
-          <w:lang w:val="en-US"/>
         </w:rPr>
         <w:t>काठ</w:t>
       </w:r>
@@ -15142,7 +15232,6 @@
           <w:bCs/>
           <w:sz w:val="20"/>
           <w:szCs w:val="20"/>
-          <w:lang w:val="en-US"/>
         </w:rPr>
         <w:t xml:space="preserve"> </w:t>
       </w:r>
@@ -15154,7 +15243,6 @@
           <w:bCs/>
           <w:sz w:val="20"/>
           <w:szCs w:val="20"/>
-          <w:lang w:val="en-US"/>
         </w:rPr>
         <w:t>दाउराको</w:t>
       </w:r>
@@ -15166,7 +15254,6 @@
           <w:bCs/>
           <w:sz w:val="20"/>
           <w:szCs w:val="20"/>
-          <w:lang w:val="en-US"/>
         </w:rPr>
         <w:t xml:space="preserve"> </w:t>
       </w:r>
@@ -15178,7 +15265,6 @@
           <w:bCs/>
           <w:sz w:val="20"/>
           <w:szCs w:val="20"/>
-          <w:lang w:val="en-US"/>
         </w:rPr>
         <w:t>बिक्री</w:t>
       </w:r>
@@ -15190,7 +15276,6 @@
           <w:bCs/>
           <w:sz w:val="20"/>
           <w:szCs w:val="20"/>
-          <w:lang w:val="en-US"/>
         </w:rPr>
         <w:t xml:space="preserve"> </w:t>
       </w:r>
@@ -15202,7 +15287,6 @@
           <w:bCs/>
           <w:sz w:val="20"/>
           <w:szCs w:val="20"/>
-          <w:lang w:val="en-US"/>
         </w:rPr>
         <w:t>बितरण</w:t>
       </w:r>
@@ -15214,7 +15298,6 @@
           <w:bCs/>
           <w:sz w:val="20"/>
           <w:szCs w:val="20"/>
-          <w:lang w:val="en-US"/>
         </w:rPr>
         <w:t xml:space="preserve"> </w:t>
       </w:r>
@@ -15228,20 +15311,7 @@
           <w:szCs w:val="20"/>
           <w:shd w:val="clear" w:color="auto" w:fill="FFFFFF"/>
         </w:rPr>
-        <w:t>सम्बन्धी विवरण</w:t>
-      </w:r>
-      <w:r>
-        <w:rPr>
-          <w:rFonts w:asciiTheme="minorBidi" w:hAnsiTheme="minorBidi" w:cstheme="minorBidi"/>
-          <w:b/>
-          <w:bCs/>
-          <w:color w:val="212529"/>
-          <w:sz w:val="20"/>
-          <w:szCs w:val="20"/>
-          <w:shd w:val="clear" w:color="auto" w:fill="FFFFFF"/>
-          <w:lang w:val="en-US"/>
-        </w:rPr>
-        <w:t>:</w:t>
+        <w:t>सम्बन्धी विवरण:</w:t>
       </w:r>
     </w:p>
     <w:p>
@@ -15336,23 +15406,82 @@
                 <w:szCs w:val="18"/>
               </w:rPr>
             </w:pPr>
-            <w:proofErr w:type="spellStart"/>
-            <w:r>
-              <w:rPr>
-                <w:rFonts w:asciiTheme="minorBidi" w:hAnsiTheme="minorBidi" w:cstheme="minorBidi"/>
-                <w:sz w:val="18"/>
-                <w:szCs w:val="18"/>
-                <w:lang w:val="en-US"/>
-              </w:rPr>
-              <w:t>आर्थिक</w:t>
-            </w:r>
-            <w:proofErr w:type="spellEnd"/>
-            <w:r>
-              <w:rPr>
-                <w:rFonts w:asciiTheme="minorBidi" w:hAnsiTheme="minorBidi" w:cstheme="minorBidi"/>
-                <w:sz w:val="18"/>
-                <w:szCs w:val="18"/>
-                <w:lang w:val="en-US"/>
+            <w:r>
+              <w:rPr>
+                <w:rFonts w:asciiTheme="minorBidi" w:hAnsiTheme="minorBidi" w:cstheme="minorBidi" w:hint="cs"/>
+                <w:b w:val="0"/>
+                <w:sz w:val="18"/>
+                <w:szCs w:val="18"/>
+                <w:cs/>
+                <w:lang w:bidi="ne-NP"/>
+              </w:rPr>
+              <w:t xml:space="preserve">मिति </w:t>
+            </w:r>
+            <w:r>
+              <w:rPr>
+                <w:rFonts w:asciiTheme="minorBidi" w:hAnsiTheme="minorBidi" w:cstheme="minorBidi"/>
+                <w:bCs w:val="0"/>
+                <w:caps w:val="0"/>
+                <w:sz w:val="18"/>
+                <w:szCs w:val="18"/>
+                <w:lang w:val="en-US" w:bidi="ne-NP"/>
+              </w:rPr>
+              <w:t>{{</w:t>
+            </w:r>
+            <w:proofErr w:type="spellStart"/>
+            <w:r>
+              <w:rPr>
+                <w:rFonts w:asciiTheme="minorBidi" w:hAnsiTheme="minorBidi" w:cstheme="minorBidi"/>
+                <w:bCs w:val="0"/>
+                <w:caps w:val="0"/>
+                <w:sz w:val="18"/>
+                <w:szCs w:val="18"/>
+                <w:lang w:val="en-US" w:bidi="ne-NP"/>
+              </w:rPr>
+              <w:t>from</w:t>
+            </w:r>
+            <w:r>
+              <w:rPr>
+                <w:rFonts w:asciiTheme="minorBidi" w:hAnsiTheme="minorBidi" w:cstheme="minorBidi"/>
+                <w:bCs w:val="0"/>
+                <w:caps w:val="0"/>
+                <w:sz w:val="18"/>
+                <w:szCs w:val="18"/>
+                <w:lang w:val="en-US" w:bidi="ne-NP"/>
+              </w:rPr>
+              <w:t>D</w:t>
+            </w:r>
+            <w:r>
+              <w:rPr>
+                <w:rFonts w:asciiTheme="minorBidi" w:hAnsiTheme="minorBidi" w:cstheme="minorBidi"/>
+                <w:bCs w:val="0"/>
+                <w:caps w:val="0"/>
+                <w:sz w:val="18"/>
+                <w:szCs w:val="18"/>
+                <w:lang w:val="en-US" w:bidi="ne-NP"/>
+              </w:rPr>
+              <w:t>ate</w:t>
+            </w:r>
+            <w:proofErr w:type="spellEnd"/>
+            <w:r>
+              <w:rPr>
+                <w:rFonts w:asciiTheme="minorBidi" w:hAnsiTheme="minorBidi" w:cstheme="minorBidi"/>
+                <w:bCs w:val="0"/>
+                <w:caps w:val="0"/>
+                <w:sz w:val="18"/>
+                <w:szCs w:val="18"/>
+                <w:lang w:val="en-US" w:bidi="ne-NP"/>
+              </w:rPr>
+              <w:t>}}</w:t>
+            </w:r>
+            <w:r>
+              <w:rPr>
+                <w:rFonts w:asciiTheme="minorBidi" w:hAnsiTheme="minorBidi" w:cstheme="minorBidi"/>
+                <w:b w:val="0"/>
+                <w:caps w:val="0"/>
+                <w:sz w:val="18"/>
+                <w:szCs w:val="18"/>
+                <w:lang w:val="en-US" w:bidi="ne-NP"/>
               </w:rPr>
               <w:t xml:space="preserve"> </w:t>
             </w:r>
@@ -15364,49 +15493,18 @@
                 <w:szCs w:val="18"/>
                 <w:lang w:val="en-US"/>
               </w:rPr>
-              <w:t>बर्ष</w:t>
-            </w:r>
-            <w:proofErr w:type="spellEnd"/>
-            <w:r>
-              <w:rPr>
-                <w:rFonts w:asciiTheme="minorBidi" w:hAnsiTheme="minorBidi" w:cstheme="minorBidi"/>
+              <w:t>सम्मको</w:t>
+            </w:r>
+            <w:proofErr w:type="spellEnd"/>
+            <w:r>
+              <w:rPr>
+                <w:rFonts w:asciiTheme="minorBidi" w:hAnsiTheme="minorBidi" w:cstheme="minorBidi"/>
+                <w:caps w:val="0"/>
                 <w:sz w:val="18"/>
                 <w:szCs w:val="18"/>
                 <w:lang w:val="en-US"/>
               </w:rPr>
               <w:t xml:space="preserve"> </w:t>
-            </w:r>
-            <w:r>
-              <w:rPr>
-                <w:rFonts w:asciiTheme="minorBidi" w:hAnsiTheme="minorBidi" w:cstheme="minorBidi"/>
-                <w:caps w:val="0"/>
-                <w:sz w:val="18"/>
-                <w:szCs w:val="18"/>
-                <w:lang w:val="en-US"/>
-              </w:rPr>
-              <w:t>{{</w:t>
-            </w:r>
-            <w:proofErr w:type="spellStart"/>
-            <w:r>
-              <w:rPr>
-                <w:rFonts w:asciiTheme="minorBidi" w:hAnsiTheme="minorBidi" w:cstheme="minorBidi"/>
-                <w:caps w:val="0"/>
-                <w:sz w:val="18"/>
-                <w:szCs w:val="18"/>
-                <w:lang w:val="en-US"/>
-              </w:rPr>
-              <w:t>aghilloarthikbarsa</w:t>
-            </w:r>
-            <w:proofErr w:type="spellEnd"/>
-            <w:r>
-              <w:rPr>
-                <w:rFonts w:asciiTheme="minorBidi" w:hAnsiTheme="minorBidi" w:cstheme="minorBidi"/>
-                <w:caps w:val="0"/>
-                <w:sz w:val="18"/>
-                <w:szCs w:val="18"/>
-                <w:lang w:val="en-US"/>
-              </w:rPr>
-              <w:t xml:space="preserve">}} </w:t>
             </w:r>
             <w:proofErr w:type="spellStart"/>
             <w:r>
@@ -20843,7 +20941,6 @@
           <w:bCs/>
           <w:sz w:val="20"/>
           <w:szCs w:val="20"/>
-          <w:lang w:val="en-US"/>
         </w:rPr>
         <w:t>६</w:t>
       </w:r>
@@ -20854,7 +20951,6 @@
           <w:bCs/>
           <w:sz w:val="20"/>
           <w:szCs w:val="20"/>
-          <w:lang w:val="en-US"/>
         </w:rPr>
         <w:t xml:space="preserve">. </w:t>
       </w:r>
@@ -20866,7 +20962,6 @@
           <w:bCs/>
           <w:sz w:val="20"/>
           <w:szCs w:val="20"/>
-          <w:lang w:val="en-US"/>
         </w:rPr>
         <w:t>गैह्रकाष्ठ</w:t>
       </w:r>
@@ -20878,7 +20973,6 @@
           <w:bCs/>
           <w:sz w:val="20"/>
           <w:szCs w:val="20"/>
-          <w:lang w:val="en-US"/>
         </w:rPr>
         <w:t xml:space="preserve"> </w:t>
       </w:r>
@@ -20890,7 +20984,6 @@
           <w:bCs/>
           <w:sz w:val="20"/>
           <w:szCs w:val="20"/>
-          <w:lang w:val="en-US"/>
         </w:rPr>
         <w:t>बन</w:t>
       </w:r>
@@ -20902,7 +20995,6 @@
           <w:bCs/>
           <w:sz w:val="20"/>
           <w:szCs w:val="20"/>
-          <w:lang w:val="en-US"/>
         </w:rPr>
         <w:t xml:space="preserve"> </w:t>
       </w:r>
@@ -20914,7 +21006,6 @@
           <w:bCs/>
           <w:sz w:val="20"/>
           <w:szCs w:val="20"/>
-          <w:lang w:val="en-US"/>
         </w:rPr>
         <w:t>पैदावारको</w:t>
       </w:r>
@@ -20926,7 +21017,6 @@
           <w:bCs/>
           <w:sz w:val="20"/>
           <w:szCs w:val="20"/>
-          <w:lang w:val="en-US"/>
         </w:rPr>
         <w:t xml:space="preserve"> </w:t>
       </w:r>
@@ -20938,7 +21028,6 @@
           <w:bCs/>
           <w:sz w:val="20"/>
           <w:szCs w:val="20"/>
-          <w:lang w:val="en-US"/>
         </w:rPr>
         <w:t>बिक्री</w:t>
       </w:r>
@@ -20950,7 +21039,6 @@
           <w:bCs/>
           <w:sz w:val="20"/>
           <w:szCs w:val="20"/>
-          <w:lang w:val="en-US"/>
         </w:rPr>
         <w:t xml:space="preserve"> </w:t>
       </w:r>
@@ -20962,7 +21050,6 @@
           <w:bCs/>
           <w:sz w:val="20"/>
           <w:szCs w:val="20"/>
-          <w:lang w:val="en-US"/>
         </w:rPr>
         <w:t>बितरण</w:t>
       </w:r>
@@ -20974,7 +21061,6 @@
           <w:bCs/>
           <w:sz w:val="20"/>
           <w:szCs w:val="20"/>
-          <w:lang w:val="en-US"/>
         </w:rPr>
         <w:t xml:space="preserve"> </w:t>
       </w:r>
@@ -20986,7 +21072,6 @@
           <w:bCs/>
           <w:sz w:val="20"/>
           <w:szCs w:val="20"/>
-          <w:lang w:val="en-US"/>
         </w:rPr>
         <w:t>बिबरण</w:t>
       </w:r>
@@ -20998,7 +21083,6 @@
           <w:bCs/>
           <w:sz w:val="20"/>
           <w:szCs w:val="20"/>
-          <w:lang w:val="en-US"/>
         </w:rPr>
         <w:t xml:space="preserve"> (</w:t>
       </w:r>
@@ -21010,7 +21094,6 @@
           <w:bCs/>
           <w:sz w:val="20"/>
           <w:szCs w:val="20"/>
-          <w:lang w:val="en-US"/>
         </w:rPr>
         <w:t>जडिबुटि</w:t>
       </w:r>
@@ -21022,7 +21105,6 @@
           <w:bCs/>
           <w:sz w:val="20"/>
           <w:szCs w:val="20"/>
-          <w:lang w:val="en-US"/>
         </w:rPr>
         <w:t xml:space="preserve">, </w:t>
       </w:r>
@@ -21034,7 +21116,6 @@
           <w:bCs/>
           <w:sz w:val="20"/>
           <w:szCs w:val="20"/>
-          <w:lang w:val="en-US"/>
         </w:rPr>
         <w:t>खोटो</w:t>
       </w:r>
@@ -21046,7 +21127,6 @@
           <w:bCs/>
           <w:sz w:val="20"/>
           <w:szCs w:val="20"/>
-          <w:lang w:val="en-US"/>
         </w:rPr>
         <w:t xml:space="preserve"> र </w:t>
       </w:r>
@@ -21058,7 +21138,6 @@
           <w:bCs/>
           <w:sz w:val="20"/>
           <w:szCs w:val="20"/>
-          <w:lang w:val="en-US"/>
         </w:rPr>
         <w:t>अन्यबन</w:t>
       </w:r>
@@ -21070,7 +21149,6 @@
           <w:bCs/>
           <w:sz w:val="20"/>
           <w:szCs w:val="20"/>
-          <w:lang w:val="en-US"/>
         </w:rPr>
         <w:t xml:space="preserve"> </w:t>
       </w:r>
@@ -21082,7 +21160,6 @@
           <w:bCs/>
           <w:sz w:val="20"/>
           <w:szCs w:val="20"/>
-          <w:lang w:val="en-US"/>
         </w:rPr>
         <w:t>पैदावार</w:t>
       </w:r>
@@ -21094,7 +21171,6 @@
           <w:bCs/>
           <w:sz w:val="20"/>
           <w:szCs w:val="20"/>
-          <w:lang w:val="en-US"/>
         </w:rPr>
         <w:t xml:space="preserve"> </w:t>
       </w:r>
@@ -21106,7 +21182,6 @@
           <w:bCs/>
           <w:sz w:val="20"/>
           <w:szCs w:val="20"/>
-          <w:lang w:val="en-US"/>
         </w:rPr>
         <w:t>समेत्</w:t>
       </w:r>
@@ -21118,7 +21193,6 @@
           <w:bCs/>
           <w:sz w:val="20"/>
           <w:szCs w:val="20"/>
-          <w:lang w:val="en-US"/>
         </w:rPr>
         <w:t xml:space="preserve">) </w:t>
       </w:r>
@@ -21130,7 +21204,6 @@
           <w:bCs/>
           <w:sz w:val="20"/>
           <w:szCs w:val="20"/>
-          <w:lang w:val="en-US"/>
         </w:rPr>
         <w:t>सबै</w:t>
       </w:r>
@@ -21142,7 +21215,6 @@
           <w:bCs/>
           <w:sz w:val="20"/>
           <w:szCs w:val="20"/>
-          <w:lang w:val="en-US"/>
         </w:rPr>
         <w:t xml:space="preserve"> </w:t>
       </w:r>
@@ -21154,7 +21226,6 @@
           <w:bCs/>
           <w:sz w:val="20"/>
           <w:szCs w:val="20"/>
-          <w:lang w:val="en-US"/>
         </w:rPr>
         <w:t>प्रजातिको</w:t>
       </w:r>
@@ -21166,7 +21237,6 @@
           <w:bCs/>
           <w:sz w:val="20"/>
           <w:szCs w:val="20"/>
-          <w:lang w:val="en-US"/>
         </w:rPr>
         <w:t xml:space="preserve"> </w:t>
       </w:r>
@@ -21178,7 +21248,6 @@
           <w:bCs/>
           <w:sz w:val="20"/>
           <w:szCs w:val="20"/>
-          <w:lang w:val="en-US"/>
         </w:rPr>
         <w:t>बिबरण</w:t>
       </w:r>
@@ -21190,7 +21259,6 @@
           <w:bCs/>
           <w:sz w:val="20"/>
           <w:szCs w:val="20"/>
-          <w:lang w:val="en-US"/>
         </w:rPr>
         <w:t xml:space="preserve"> </w:t>
       </w:r>
@@ -21202,7 +21270,6 @@
           <w:bCs/>
           <w:sz w:val="20"/>
           <w:szCs w:val="20"/>
-          <w:lang w:val="en-US"/>
         </w:rPr>
         <w:t>देखिने</w:t>
       </w:r>
@@ -21214,7 +21281,6 @@
           <w:bCs/>
           <w:sz w:val="20"/>
           <w:szCs w:val="20"/>
-          <w:lang w:val="en-US"/>
         </w:rPr>
         <w:t xml:space="preserve"> </w:t>
       </w:r>
@@ -21226,7 +21292,6 @@
           <w:bCs/>
           <w:sz w:val="20"/>
           <w:szCs w:val="20"/>
-          <w:lang w:val="en-US"/>
         </w:rPr>
         <w:t>गरि</w:t>
       </w:r>
@@ -21240,7 +21305,6 @@
           <w:sz w:val="20"/>
           <w:szCs w:val="20"/>
           <w:shd w:val="clear" w:color="auto" w:fill="FFFFFF"/>
-          <w:lang w:val="en-US"/>
         </w:rPr>
         <w:t>:</w:t>
       </w:r>
@@ -21253,7 +21317,6 @@
           <w:sz w:val="20"/>
           <w:szCs w:val="20"/>
           <w:shd w:val="clear" w:color="auto" w:fill="FFFFFF"/>
-          <w:lang w:val="en-US"/>
         </w:rPr>
         <w:br/>
       </w:r>
@@ -22368,7 +22431,6 @@
           <w:b/>
           <w:sz w:val="20"/>
           <w:szCs w:val="20"/>
-          <w:lang w:val="en-US"/>
         </w:rPr>
       </w:pPr>
       <w:r>
@@ -22386,10 +22448,10 @@
           <w:b/>
           <w:sz w:val="20"/>
           <w:szCs w:val="20"/>
-          <w:lang w:val="en-US"/>
         </w:rPr>
         <w:t xml:space="preserve">. </w:t>
       </w:r>
+      <w:proofErr w:type="spellStart"/>
       <w:r>
         <w:rPr>
           <w:rFonts w:asciiTheme="minorBidi" w:hAnsiTheme="minorBidi" w:cstheme="minorBidi"/>
@@ -22397,15 +22459,15 @@
           <w:sz w:val="20"/>
           <w:szCs w:val="20"/>
         </w:rPr>
-        <w:t>बन क्षेत्र</w:t>
+        <w:t>बन</w:t>
       </w:r>
+      <w:proofErr w:type="spellEnd"/>
       <w:r>
         <w:rPr>
           <w:rFonts w:asciiTheme="minorBidi" w:hAnsiTheme="minorBidi" w:cstheme="minorBidi"/>
           <w:b/>
           <w:sz w:val="20"/>
           <w:szCs w:val="20"/>
-          <w:lang w:val="en-US"/>
         </w:rPr>
         <w:t xml:space="preserve"> </w:t>
       </w:r>
@@ -22416,7 +22478,26 @@
           <w:b/>
           <w:sz w:val="20"/>
           <w:szCs w:val="20"/>
-          <w:lang w:val="en-US"/>
+        </w:rPr>
+        <w:t>क्षेत्र</w:t>
+      </w:r>
+      <w:proofErr w:type="spellEnd"/>
+      <w:r>
+        <w:rPr>
+          <w:rFonts w:asciiTheme="minorBidi" w:hAnsiTheme="minorBidi" w:cstheme="minorBidi"/>
+          <w:b/>
+          <w:sz w:val="20"/>
+          <w:szCs w:val="20"/>
+        </w:rPr>
+        <w:t xml:space="preserve"> </w:t>
+      </w:r>
+      <w:proofErr w:type="spellStart"/>
+      <w:r>
+        <w:rPr>
+          <w:rFonts w:asciiTheme="minorBidi" w:hAnsiTheme="minorBidi" w:cstheme="minorBidi"/>
+          <w:b/>
+          <w:sz w:val="20"/>
+          <w:szCs w:val="20"/>
         </w:rPr>
         <w:t>अतिक्रमण</w:t>
       </w:r>
@@ -22427,7 +22508,6 @@
           <w:b/>
           <w:sz w:val="20"/>
           <w:szCs w:val="20"/>
-          <w:lang w:val="en-US"/>
         </w:rPr>
         <w:t xml:space="preserve"> </w:t>
       </w:r>
@@ -22438,7 +22518,6 @@
           <w:b/>
           <w:sz w:val="20"/>
           <w:szCs w:val="20"/>
-          <w:lang w:val="en-US"/>
         </w:rPr>
         <w:t>नियन्त्रण</w:t>
       </w:r>
@@ -22449,7 +22528,6 @@
           <w:b/>
           <w:sz w:val="20"/>
           <w:szCs w:val="20"/>
-          <w:lang w:val="en-US"/>
         </w:rPr>
         <w:t xml:space="preserve"> </w:t>
       </w:r>
@@ -22460,7 +22538,6 @@
           <w:b/>
           <w:sz w:val="20"/>
           <w:szCs w:val="20"/>
-          <w:lang w:val="en-US"/>
         </w:rPr>
         <w:t>सम्बन्धी</w:t>
       </w:r>
@@ -22471,7 +22548,6 @@
           <w:b/>
           <w:sz w:val="20"/>
           <w:szCs w:val="20"/>
-          <w:lang w:val="en-US"/>
         </w:rPr>
         <w:t xml:space="preserve"> </w:t>
       </w:r>
@@ -22482,7 +22558,6 @@
           <w:b/>
           <w:sz w:val="20"/>
           <w:szCs w:val="20"/>
-          <w:lang w:val="en-US"/>
         </w:rPr>
         <w:t>बिबरण</w:t>
       </w:r>
@@ -22493,7 +22568,6 @@
           <w:b/>
           <w:sz w:val="20"/>
           <w:szCs w:val="20"/>
-          <w:lang w:val="en-US"/>
         </w:rPr>
         <w:t>:</w:t>
       </w:r>
@@ -22503,7 +22577,6 @@
           <w:b/>
           <w:sz w:val="20"/>
           <w:szCs w:val="20"/>
-          <w:lang w:val="en-US"/>
         </w:rPr>
         <w:br/>
       </w:r>
@@ -22545,20 +22618,32 @@
             </w:pPr>
             <w:r>
               <w:rPr>
-                <w:rFonts w:asciiTheme="minorBidi" w:hAnsiTheme="minorBidi" w:cstheme="minorBidi"/>
-                <w:b/>
-                <w:sz w:val="18"/>
-                <w:szCs w:val="18"/>
-              </w:rPr>
-              <w:t xml:space="preserve">आर्थिक बर्ष </w:t>
-            </w:r>
-            <w:r>
-              <w:rPr>
-                <w:rFonts w:asciiTheme="minorBidi" w:hAnsiTheme="minorBidi" w:cstheme="minorBidi"/>
-                <w:b/>
+                <w:rFonts w:asciiTheme="minorBidi" w:hAnsiTheme="minorBidi" w:cstheme="minorBidi" w:hint="cs"/>
                 <w:bCs/>
                 <w:sz w:val="18"/>
                 <w:szCs w:val="18"/>
+                <w:cs/>
+                <w:lang w:bidi="ne-NP"/>
+              </w:rPr>
+              <w:t>मिति</w:t>
+            </w:r>
+            <w:r>
+              <w:rPr>
+                <w:rFonts w:asciiTheme="minorBidi" w:hAnsiTheme="minorBidi" w:cstheme="minorBidi" w:hint="cs"/>
+                <w:b/>
+                <w:sz w:val="18"/>
+                <w:szCs w:val="18"/>
+                <w:cs/>
+                <w:lang w:bidi="ne-NP"/>
+              </w:rPr>
+              <w:t xml:space="preserve"> </w:t>
+            </w:r>
+            <w:r>
+              <w:rPr>
+                <w:rFonts w:asciiTheme="minorBidi" w:hAnsiTheme="minorBidi" w:cstheme="minorBidi"/>
+                <w:b/>
+                <w:sz w:val="18"/>
+                <w:szCs w:val="18"/>
                 <w:lang w:val="en-US"/>
               </w:rPr>
               <w:t>{{</w:t>
@@ -22568,42 +22653,63 @@
               <w:rPr>
                 <w:rFonts w:asciiTheme="minorBidi" w:hAnsiTheme="minorBidi" w:cstheme="minorBidi"/>
                 <w:b/>
-                <w:bCs/>
-                <w:sz w:val="18"/>
-                <w:szCs w:val="18"/>
-                <w:lang w:val="en-US"/>
-              </w:rPr>
-              <w:t>aghilloarthikbarsa</w:t>
-            </w:r>
-            <w:proofErr w:type="spellEnd"/>
-            <w:r>
-              <w:rPr>
-                <w:rFonts w:asciiTheme="minorBidi" w:hAnsiTheme="minorBidi" w:cstheme="minorBidi"/>
-                <w:b/>
-                <w:bCs/>
-                <w:sz w:val="18"/>
-                <w:szCs w:val="18"/>
-                <w:lang w:val="en-US"/>
-              </w:rPr>
-              <w:t>}}</w:t>
-            </w:r>
-            <w:r>
-              <w:rPr>
-                <w:rFonts w:asciiTheme="minorBidi" w:hAnsiTheme="minorBidi" w:cstheme="minorBidi"/>
-                <w:sz w:val="18"/>
-                <w:szCs w:val="18"/>
-                <w:lang w:val="en-US"/>
-              </w:rPr>
-              <w:t xml:space="preserve"> </w:t>
-            </w:r>
-            <w:r>
-              <w:rPr>
-                <w:rFonts w:asciiTheme="minorBidi" w:hAnsiTheme="minorBidi" w:cstheme="minorBidi"/>
-                <w:b/>
-                <w:sz w:val="18"/>
-                <w:szCs w:val="18"/>
-              </w:rPr>
-              <w:t>सम्मको जम्मा अतिक्रमणको</w:t>
+                <w:sz w:val="18"/>
+                <w:szCs w:val="18"/>
+                <w:lang w:val="en-US"/>
+              </w:rPr>
+              <w:t>from</w:t>
+            </w:r>
+            <w:r>
+              <w:rPr>
+                <w:rFonts w:asciiTheme="minorBidi" w:hAnsiTheme="minorBidi" w:cstheme="minorBidi"/>
+                <w:b/>
+                <w:sz w:val="18"/>
+                <w:szCs w:val="18"/>
+                <w:lang w:val="en-US"/>
+              </w:rPr>
+              <w:t>D</w:t>
+            </w:r>
+            <w:r>
+              <w:rPr>
+                <w:rFonts w:asciiTheme="minorBidi" w:hAnsiTheme="minorBidi" w:cstheme="minorBidi"/>
+                <w:b/>
+                <w:sz w:val="18"/>
+                <w:szCs w:val="18"/>
+                <w:lang w:val="en-US"/>
+              </w:rPr>
+              <w:t>ate</w:t>
+            </w:r>
+            <w:proofErr w:type="spellEnd"/>
+            <w:r>
+              <w:rPr>
+                <w:rFonts w:asciiTheme="minorBidi" w:hAnsiTheme="minorBidi" w:cstheme="minorBidi"/>
+                <w:b/>
+                <w:sz w:val="18"/>
+                <w:szCs w:val="18"/>
+                <w:lang w:val="en-US"/>
+              </w:rPr>
+              <w:t xml:space="preserve">}} </w:t>
+            </w:r>
+            <w:proofErr w:type="spellStart"/>
+            <w:r>
+              <w:rPr>
+                <w:rFonts w:asciiTheme="minorBidi" w:hAnsiTheme="minorBidi" w:cstheme="minorBidi"/>
+                <w:b/>
+                <w:sz w:val="18"/>
+                <w:szCs w:val="18"/>
+                <w:lang w:val="en-US"/>
+              </w:rPr>
+              <w:t>सम्मको</w:t>
+            </w:r>
+            <w:proofErr w:type="spellEnd"/>
+            <w:r>
+              <w:rPr>
+                <w:rFonts w:asciiTheme="minorBidi" w:hAnsiTheme="minorBidi" w:cstheme="minorBidi"/>
+                <w:b/>
+                <w:sz w:val="18"/>
+                <w:szCs w:val="18"/>
+              </w:rPr>
+              <w:t xml:space="preserve"> जम्मा अतिक्रमणको</w:t>
             </w:r>
             <w:r>
               <w:rPr>
@@ -22646,47 +22752,65 @@
             </w:pPr>
             <w:r>
               <w:rPr>
-                <w:rFonts w:asciiTheme="minorBidi" w:hAnsiTheme="minorBidi" w:cstheme="minorBidi"/>
-                <w:b/>
-                <w:sz w:val="18"/>
-                <w:szCs w:val="18"/>
-              </w:rPr>
-              <w:t xml:space="preserve">आर्थिक बर्ष </w:t>
-            </w:r>
-            <w:r>
-              <w:rPr>
-                <w:rFonts w:asciiTheme="minorBidi" w:hAnsiTheme="minorBidi" w:cstheme="minorBidi"/>
-                <w:b/>
+                <w:rFonts w:asciiTheme="minorBidi" w:hAnsiTheme="minorBidi" w:cs="Mangal" w:hint="cs"/>
                 <w:bCs/>
                 <w:sz w:val="18"/>
                 <w:szCs w:val="18"/>
-                <w:lang w:val="en-US"/>
-              </w:rPr>
-              <w:t>{{</w:t>
-            </w:r>
-            <w:proofErr w:type="spellStart"/>
-            <w:r>
-              <w:rPr>
-                <w:rFonts w:asciiTheme="minorBidi" w:hAnsiTheme="minorBidi" w:cstheme="minorBidi"/>
-                <w:b/>
+                <w:cs/>
+                <w:lang w:bidi="hi-IN"/>
+              </w:rPr>
+              <w:t>मिति</w:t>
+            </w:r>
+            <w:r>
+              <w:rPr>
+                <w:rFonts w:asciiTheme="minorBidi" w:hAnsiTheme="minorBidi" w:cs="Mangal"/>
+                <w:b/>
+                <w:sz w:val="18"/>
+                <w:szCs w:val="18"/>
+                <w:cs/>
+                <w:lang w:bidi="hi-IN"/>
+              </w:rPr>
+              <w:t xml:space="preserve"> </w:t>
+            </w:r>
+            <w:r>
+              <w:rPr>
+                <w:rFonts w:asciiTheme="minorBidi" w:hAnsiTheme="minorBidi" w:cstheme="minorBidi"/>
+                <w:b/>
+                <w:sz w:val="18"/>
+                <w:szCs w:val="18"/>
+              </w:rPr>
+              <w:t xml:space="preserve">{{fromDate}} </w:t>
+            </w:r>
+            <w:r>
+              <w:rPr>
+                <w:rFonts w:asciiTheme="minorBidi" w:hAnsiTheme="minorBidi" w:cs="Mangal" w:hint="cs"/>
                 <w:bCs/>
                 <w:sz w:val="18"/>
                 <w:szCs w:val="18"/>
-                <w:lang w:val="en-US"/>
-              </w:rPr>
-              <w:t>arthikbarsa</w:t>
-            </w:r>
-            <w:proofErr w:type="spellEnd"/>
-            <w:r>
-              <w:rPr>
-                <w:rFonts w:asciiTheme="minorBidi" w:hAnsiTheme="minorBidi" w:cstheme="minorBidi"/>
-                <w:b/>
-                <w:bCs/>
-                <w:sz w:val="18"/>
-                <w:szCs w:val="18"/>
-                <w:lang w:val="en-US"/>
-              </w:rPr>
-              <w:t>}}</w:t>
+                <w:cs/>
+                <w:lang w:bidi="hi-IN"/>
+              </w:rPr>
+              <w:t>देखी</w:t>
+            </w:r>
+            <w:r>
+              <w:rPr>
+                <w:rFonts w:asciiTheme="minorBidi" w:hAnsiTheme="minorBidi" w:cs="Mangal"/>
+                <w:b/>
+                <w:sz w:val="18"/>
+                <w:szCs w:val="18"/>
+                <w:cs/>
+                <w:lang w:bidi="hi-IN"/>
+              </w:rPr>
+              <w:t xml:space="preserve"> </w:t>
+            </w:r>
+            <w:r>
+              <w:rPr>
+                <w:rFonts w:asciiTheme="minorBidi" w:hAnsiTheme="minorBidi" w:cstheme="minorBidi"/>
+                <w:b/>
+                <w:sz w:val="18"/>
+                <w:szCs w:val="18"/>
+              </w:rPr>
+              <w:t>{{toDate}}</w:t>
             </w:r>
             <w:r>
               <w:rPr>
@@ -22747,47 +22871,65 @@
             </w:pPr>
             <w:r>
               <w:rPr>
-                <w:rFonts w:asciiTheme="minorBidi" w:hAnsiTheme="minorBidi" w:cstheme="minorBidi"/>
-                <w:b/>
-                <w:sz w:val="18"/>
-                <w:szCs w:val="18"/>
-              </w:rPr>
-              <w:t xml:space="preserve">आर्थिक बर्ष </w:t>
-            </w:r>
-            <w:r>
-              <w:rPr>
-                <w:rFonts w:asciiTheme="minorBidi" w:hAnsiTheme="minorBidi" w:cstheme="minorBidi"/>
-                <w:b/>
+                <w:rFonts w:asciiTheme="minorBidi" w:hAnsiTheme="minorBidi" w:cs="Mangal" w:hint="cs"/>
                 <w:bCs/>
                 <w:sz w:val="18"/>
                 <w:szCs w:val="18"/>
-                <w:lang w:val="en-US"/>
-              </w:rPr>
-              <w:t>{{</w:t>
-            </w:r>
-            <w:proofErr w:type="spellStart"/>
-            <w:r>
-              <w:rPr>
-                <w:rFonts w:asciiTheme="minorBidi" w:hAnsiTheme="minorBidi" w:cstheme="minorBidi"/>
-                <w:b/>
+                <w:cs/>
+                <w:lang w:bidi="hi-IN"/>
+              </w:rPr>
+              <w:t>मिति</w:t>
+            </w:r>
+            <w:r>
+              <w:rPr>
+                <w:rFonts w:asciiTheme="minorBidi" w:hAnsiTheme="minorBidi" w:cs="Mangal"/>
+                <w:b/>
+                <w:sz w:val="18"/>
+                <w:szCs w:val="18"/>
+                <w:cs/>
+                <w:lang w:bidi="hi-IN"/>
+              </w:rPr>
+              <w:t xml:space="preserve"> </w:t>
+            </w:r>
+            <w:r>
+              <w:rPr>
+                <w:rFonts w:asciiTheme="minorBidi" w:hAnsiTheme="minorBidi" w:cstheme="minorBidi"/>
+                <w:b/>
+                <w:sz w:val="18"/>
+                <w:szCs w:val="18"/>
+              </w:rPr>
+              <w:t xml:space="preserve">{{fromDate}} </w:t>
+            </w:r>
+            <w:r>
+              <w:rPr>
+                <w:rFonts w:asciiTheme="minorBidi" w:hAnsiTheme="minorBidi" w:cs="Mangal" w:hint="cs"/>
                 <w:bCs/>
                 <w:sz w:val="18"/>
                 <w:szCs w:val="18"/>
-                <w:lang w:val="en-US"/>
-              </w:rPr>
-              <w:t>arthikbarsa</w:t>
-            </w:r>
-            <w:proofErr w:type="spellEnd"/>
-            <w:r>
-              <w:rPr>
-                <w:rFonts w:asciiTheme="minorBidi" w:hAnsiTheme="minorBidi" w:cstheme="minorBidi"/>
-                <w:b/>
-                <w:bCs/>
-                <w:sz w:val="18"/>
-                <w:szCs w:val="18"/>
-                <w:lang w:val="en-US"/>
-              </w:rPr>
-              <w:t>}}</w:t>
+                <w:cs/>
+                <w:lang w:bidi="hi-IN"/>
+              </w:rPr>
+              <w:t>देखी</w:t>
+            </w:r>
+            <w:r>
+              <w:rPr>
+                <w:rFonts w:asciiTheme="minorBidi" w:hAnsiTheme="minorBidi" w:cs="Mangal"/>
+                <w:b/>
+                <w:sz w:val="18"/>
+                <w:szCs w:val="18"/>
+                <w:cs/>
+                <w:lang w:bidi="hi-IN"/>
+              </w:rPr>
+              <w:t xml:space="preserve"> </w:t>
+            </w:r>
+            <w:r>
+              <w:rPr>
+                <w:rFonts w:asciiTheme="minorBidi" w:hAnsiTheme="minorBidi" w:cstheme="minorBidi"/>
+                <w:b/>
+                <w:sz w:val="18"/>
+                <w:szCs w:val="18"/>
+              </w:rPr>
+              <w:t>{{toDate}}</w:t>
             </w:r>
             <w:r>
               <w:rPr>
@@ -23637,7 +23779,6 @@
           <w:b/>
           <w:sz w:val="20"/>
           <w:szCs w:val="20"/>
-          <w:lang w:val="en-US"/>
         </w:rPr>
       </w:pPr>
       <w:r>
@@ -23665,7 +23806,6 @@
           <w:b/>
           <w:sz w:val="20"/>
           <w:szCs w:val="20"/>
-          <w:lang w:val="en-US"/>
         </w:rPr>
         <w:t>.</w:t>
       </w:r>
@@ -23675,7 +23815,6 @@
           <w:b/>
           <w:sz w:val="20"/>
           <w:szCs w:val="20"/>
-          <w:lang w:val="en-US"/>
         </w:rPr>
         <w:t xml:space="preserve"> </w:t>
       </w:r>
@@ -23686,7 +23825,7 @@
           <w:sz w:val="20"/>
           <w:szCs w:val="20"/>
         </w:rPr>
-        <w:t xml:space="preserve">बन्यजन्तु बाट भएको क्षति र राहत </w:t>
+        <w:t xml:space="preserve">बन्यजन्तु बाट भएको </w:t>
       </w:r>
       <w:proofErr w:type="spellStart"/>
       <w:r>
@@ -23695,7 +23834,46 @@
           <w:b/>
           <w:sz w:val="20"/>
           <w:szCs w:val="20"/>
-          <w:lang w:val="en-US"/>
+        </w:rPr>
+        <w:t>क्षति</w:t>
+      </w:r>
+      <w:proofErr w:type="spellEnd"/>
+      <w:r>
+        <w:rPr>
+          <w:rFonts w:asciiTheme="minorBidi" w:hAnsiTheme="minorBidi" w:cstheme="minorBidi"/>
+          <w:b/>
+          <w:sz w:val="20"/>
+          <w:szCs w:val="20"/>
+        </w:rPr>
+        <w:t xml:space="preserve"> र </w:t>
+      </w:r>
+      <w:proofErr w:type="spellStart"/>
+      <w:r>
+        <w:rPr>
+          <w:rFonts w:asciiTheme="minorBidi" w:hAnsiTheme="minorBidi" w:cstheme="minorBidi"/>
+          <w:b/>
+          <w:sz w:val="20"/>
+          <w:szCs w:val="20"/>
+        </w:rPr>
+        <w:t>राहत</w:t>
+      </w:r>
+      <w:proofErr w:type="spellEnd"/>
+      <w:r>
+        <w:rPr>
+          <w:rFonts w:asciiTheme="minorBidi" w:hAnsiTheme="minorBidi" w:cstheme="minorBidi"/>
+          <w:b/>
+          <w:sz w:val="20"/>
+          <w:szCs w:val="20"/>
+        </w:rPr>
+        <w:t xml:space="preserve"> </w:t>
+      </w:r>
+      <w:proofErr w:type="spellStart"/>
+      <w:r>
+        <w:rPr>
+          <w:rFonts w:asciiTheme="minorBidi" w:hAnsiTheme="minorBidi" w:cstheme="minorBidi"/>
+          <w:b/>
+          <w:sz w:val="20"/>
+          <w:szCs w:val="20"/>
         </w:rPr>
         <w:t>सम्बन्धी</w:t>
       </w:r>
@@ -23706,7 +23884,6 @@
           <w:b/>
           <w:sz w:val="20"/>
           <w:szCs w:val="20"/>
-          <w:lang w:val="en-US"/>
         </w:rPr>
         <w:t xml:space="preserve"> </w:t>
       </w:r>
@@ -23717,7 +23894,6 @@
           <w:b/>
           <w:sz w:val="20"/>
           <w:szCs w:val="20"/>
-          <w:lang w:val="en-US"/>
         </w:rPr>
         <w:t>बिबरण</w:t>
       </w:r>
@@ -23728,7 +23904,6 @@
           <w:b/>
           <w:sz w:val="20"/>
           <w:szCs w:val="20"/>
-          <w:lang w:val="en-US"/>
         </w:rPr>
         <w:t>:</w:t>
       </w:r>
@@ -23738,7 +23913,6 @@
           <w:b/>
           <w:sz w:val="20"/>
           <w:szCs w:val="20"/>
-          <w:lang w:val="en-US"/>
         </w:rPr>
         <w:br/>
       </w:r>
@@ -25025,7 +25199,6 @@
           <w:b/>
           <w:sz w:val="20"/>
           <w:szCs w:val="20"/>
-          <w:lang w:val="en-US"/>
         </w:rPr>
         <w:t>.</w:t>
       </w:r>
@@ -25035,26 +25208,6 @@
           <w:b/>
           <w:sz w:val="20"/>
           <w:szCs w:val="20"/>
-          <w:lang w:val="en-US"/>
-        </w:rPr>
-        <w:t xml:space="preserve"> </w:t>
-      </w:r>
-      <w:r>
-        <w:rPr>
-          <w:rFonts w:asciiTheme="minorBidi" w:hAnsiTheme="minorBidi" w:cstheme="minorBidi"/>
-          <w:b/>
-          <w:sz w:val="20"/>
-          <w:szCs w:val="20"/>
-        </w:rPr>
-        <w:t>बन्यजन्तुको उद्धार</w:t>
-      </w:r>
-      <w:r>
-        <w:rPr>
-          <w:rFonts w:asciiTheme="minorBidi" w:hAnsiTheme="minorBidi" w:cstheme="minorBidi"/>
-          <w:b/>
-          <w:sz w:val="20"/>
-          <w:szCs w:val="20"/>
-          <w:lang w:val="en-US"/>
         </w:rPr>
         <w:t xml:space="preserve"> </w:t>
       </w:r>
@@ -25065,7 +25218,46 @@
           <w:b/>
           <w:sz w:val="20"/>
           <w:szCs w:val="20"/>
-          <w:lang w:val="en-US"/>
+        </w:rPr>
+        <w:t>बन्यजन्तुको</w:t>
+      </w:r>
+      <w:proofErr w:type="spellEnd"/>
+      <w:r>
+        <w:rPr>
+          <w:rFonts w:asciiTheme="minorBidi" w:hAnsiTheme="minorBidi" w:cstheme="minorBidi"/>
+          <w:b/>
+          <w:sz w:val="20"/>
+          <w:szCs w:val="20"/>
+        </w:rPr>
+        <w:t xml:space="preserve"> </w:t>
+      </w:r>
+      <w:proofErr w:type="spellStart"/>
+      <w:r>
+        <w:rPr>
+          <w:rFonts w:asciiTheme="minorBidi" w:hAnsiTheme="minorBidi" w:cstheme="minorBidi"/>
+          <w:b/>
+          <w:sz w:val="20"/>
+          <w:szCs w:val="20"/>
+        </w:rPr>
+        <w:t>उद्धार</w:t>
+      </w:r>
+      <w:proofErr w:type="spellEnd"/>
+      <w:r>
+        <w:rPr>
+          <w:rFonts w:asciiTheme="minorBidi" w:hAnsiTheme="minorBidi" w:cstheme="minorBidi"/>
+          <w:b/>
+          <w:sz w:val="20"/>
+          <w:szCs w:val="20"/>
+        </w:rPr>
+        <w:t xml:space="preserve"> </w:t>
+      </w:r>
+      <w:proofErr w:type="spellStart"/>
+      <w:r>
+        <w:rPr>
+          <w:rFonts w:asciiTheme="minorBidi" w:hAnsiTheme="minorBidi" w:cstheme="minorBidi"/>
+          <w:b/>
+          <w:sz w:val="20"/>
+          <w:szCs w:val="20"/>
         </w:rPr>
         <w:t>सम्बन्धी</w:t>
       </w:r>
@@ -25076,7 +25268,6 @@
           <w:b/>
           <w:sz w:val="20"/>
           <w:szCs w:val="20"/>
-          <w:lang w:val="en-US"/>
         </w:rPr>
         <w:t xml:space="preserve"> </w:t>
       </w:r>
@@ -25087,7 +25278,6 @@
           <w:b/>
           <w:sz w:val="20"/>
           <w:szCs w:val="20"/>
-          <w:lang w:val="en-US"/>
         </w:rPr>
         <w:t>बिबरण</w:t>
       </w:r>
@@ -25098,7 +25288,6 @@
           <w:b/>
           <w:sz w:val="20"/>
           <w:szCs w:val="20"/>
-          <w:lang w:val="en-US"/>
         </w:rPr>
         <w:t>:</w:t>
       </w:r>
@@ -25108,7 +25297,6 @@
           <w:b/>
           <w:sz w:val="20"/>
           <w:szCs w:val="20"/>
-          <w:lang w:val="en-US"/>
         </w:rPr>
         <w:br/>
       </w:r>
@@ -25653,7 +25841,6 @@
         <w:rPr>
           <w:rFonts w:asciiTheme="minorBidi" w:hAnsiTheme="minorBidi" w:cstheme="minorBidi"/>
           <w:b/>
-          <w:lang w:val="en-US"/>
         </w:rPr>
       </w:pPr>
     </w:p>
@@ -25665,7 +25852,6 @@
           <w:b/>
           <w:sz w:val="20"/>
           <w:szCs w:val="20"/>
-          <w:lang w:val="en-US"/>
         </w:rPr>
       </w:pPr>
       <w:r>
@@ -25683,9 +25869,8 @@
           <w:b/>
           <w:sz w:val="20"/>
           <w:szCs w:val="20"/>
-          <w:lang w:val="en-US"/>
         </w:rPr>
-        <w:t xml:space="preserve">. </w:t>
+        <w:t>. सृजना भएको रोजगारिको बिबरण (श्रम दिनमा):</w:t>
       </w:r>
       <w:r>
         <w:rPr>
@@ -25693,45 +25878,6 @@
           <w:b/>
           <w:sz w:val="20"/>
           <w:szCs w:val="20"/>
-        </w:rPr>
-        <w:t xml:space="preserve">सृजना भएको रोजगारिको बिबरण </w:t>
-      </w:r>
-      <w:r>
-        <w:rPr>
-          <w:rFonts w:asciiTheme="minorBidi" w:hAnsiTheme="minorBidi" w:cstheme="minorBidi"/>
-          <w:b/>
-          <w:sz w:val="20"/>
-          <w:szCs w:val="20"/>
-          <w:lang w:val="en-US"/>
-        </w:rPr>
-        <w:t>(</w:t>
-      </w:r>
-      <w:r>
-        <w:rPr>
-          <w:rFonts w:asciiTheme="minorBidi" w:hAnsiTheme="minorBidi" w:cstheme="minorBidi"/>
-          <w:b/>
-          <w:sz w:val="20"/>
-          <w:szCs w:val="20"/>
-        </w:rPr>
-        <w:t>श्रम दिनमा</w:t>
-      </w:r>
-      <w:r>
-        <w:rPr>
-          <w:rFonts w:asciiTheme="minorBidi" w:hAnsiTheme="minorBidi" w:cstheme="minorBidi"/>
-          <w:b/>
-          <w:sz w:val="20"/>
-          <w:szCs w:val="20"/>
-          <w:lang w:val="en-US"/>
-        </w:rPr>
-        <w:t>):</w:t>
-      </w:r>
-      <w:r>
-        <w:rPr>
-          <w:rFonts w:asciiTheme="minorBidi" w:hAnsiTheme="minorBidi" w:cstheme="minorBidi"/>
-          <w:b/>
-          <w:sz w:val="20"/>
-          <w:szCs w:val="20"/>
-          <w:lang w:val="en-US"/>
         </w:rPr>
         <w:br/>
       </w:r>
@@ -29249,7 +29395,6 @@
           <w:bCs/>
           <w:sz w:val="20"/>
           <w:szCs w:val="20"/>
-          <w:lang w:val="en-US"/>
         </w:rPr>
         <w:t>१३</w:t>
       </w:r>
@@ -29260,7 +29405,6 @@
           <w:bCs/>
           <w:sz w:val="20"/>
           <w:szCs w:val="20"/>
-          <w:lang w:val="en-US"/>
         </w:rPr>
         <w:t xml:space="preserve">. </w:t>
       </w:r>
@@ -29272,7 +29416,6 @@
           <w:bCs/>
           <w:sz w:val="20"/>
           <w:szCs w:val="20"/>
-          <w:lang w:val="en-US"/>
         </w:rPr>
         <w:t>बन</w:t>
       </w:r>
@@ -29284,7 +29427,6 @@
           <w:bCs/>
           <w:sz w:val="20"/>
           <w:szCs w:val="20"/>
-          <w:lang w:val="en-US"/>
         </w:rPr>
         <w:t xml:space="preserve"> </w:t>
       </w:r>
@@ -29296,7 +29438,6 @@
           <w:bCs/>
           <w:sz w:val="20"/>
           <w:szCs w:val="20"/>
-          <w:lang w:val="en-US"/>
         </w:rPr>
         <w:t>डडेलो</w:t>
       </w:r>
@@ -29308,7 +29449,6 @@
           <w:bCs/>
           <w:sz w:val="20"/>
           <w:szCs w:val="20"/>
-          <w:lang w:val="en-US"/>
         </w:rPr>
         <w:t xml:space="preserve"> </w:t>
       </w:r>
@@ -29320,7 +29460,6 @@
           <w:bCs/>
           <w:sz w:val="20"/>
           <w:szCs w:val="20"/>
-          <w:lang w:val="en-US"/>
         </w:rPr>
         <w:t>बाट</w:t>
       </w:r>
@@ -29332,7 +29471,6 @@
           <w:bCs/>
           <w:sz w:val="20"/>
           <w:szCs w:val="20"/>
-          <w:lang w:val="en-US"/>
         </w:rPr>
         <w:t xml:space="preserve"> </w:t>
       </w:r>
@@ -29344,7 +29482,6 @@
           <w:bCs/>
           <w:sz w:val="20"/>
           <w:szCs w:val="20"/>
-          <w:lang w:val="en-US"/>
         </w:rPr>
         <w:t>भएको</w:t>
       </w:r>
@@ -29356,7 +29493,6 @@
           <w:bCs/>
           <w:sz w:val="20"/>
           <w:szCs w:val="20"/>
-          <w:lang w:val="en-US"/>
         </w:rPr>
         <w:t xml:space="preserve"> </w:t>
       </w:r>
@@ -29368,7 +29504,6 @@
           <w:bCs/>
           <w:sz w:val="20"/>
           <w:szCs w:val="20"/>
-          <w:lang w:val="en-US"/>
         </w:rPr>
         <w:t>क्षेती</w:t>
       </w:r>
@@ -29380,10 +29515,10 @@
           <w:bCs/>
           <w:sz w:val="20"/>
           <w:szCs w:val="20"/>
-          <w:lang w:val="en-US"/>
         </w:rPr>
         <w:t xml:space="preserve"> </w:t>
       </w:r>
+      <w:proofErr w:type="spellStart"/>
       <w:r>
         <w:rPr>
           <w:rFonts w:asciiTheme="minorBidi" w:hAnsiTheme="minorBidi" w:cstheme="minorBidi"/>
@@ -29394,19 +29529,7 @@
           <w:szCs w:val="20"/>
           <w:shd w:val="clear" w:color="auto" w:fill="FFFFFF"/>
         </w:rPr>
-        <w:t xml:space="preserve">सम्बन्धी </w:t>
-      </w:r>
-      <w:proofErr w:type="spellStart"/>
-      <w:r>
-        <w:rPr>
-          <w:rFonts w:asciiTheme="minorBidi" w:hAnsiTheme="minorBidi" w:cstheme="minorBidi"/>
-          <w:b/>
-          <w:bCs/>
-          <w:sz w:val="20"/>
-          <w:szCs w:val="20"/>
-          <w:lang w:val="en-US"/>
-        </w:rPr>
-        <w:t>बिबरण</w:t>
+        <w:t>सम्बन्धी</w:t>
       </w:r>
       <w:proofErr w:type="spellEnd"/>
       <w:r>
@@ -29419,8 +29542,9 @@
           <w:szCs w:val="20"/>
           <w:shd w:val="clear" w:color="auto" w:fill="FFFFFF"/>
         </w:rPr>
-        <w:t xml:space="preserve"> विवरण</w:t>
+        <w:t xml:space="preserve"> </w:t>
       </w:r>
+      <w:proofErr w:type="spellStart"/>
       <w:r>
         <w:rPr>
           <w:rFonts w:asciiTheme="minorBidi" w:hAnsiTheme="minorBidi" w:cstheme="minorBidi"/>
@@ -29430,7 +29554,19 @@
           <w:sz w:val="20"/>
           <w:szCs w:val="20"/>
           <w:shd w:val="clear" w:color="auto" w:fill="FFFFFF"/>
-          <w:lang w:val="en-US"/>
+        </w:rPr>
+        <w:t>विवरण</w:t>
+      </w:r>
+      <w:proofErr w:type="spellEnd"/>
+      <w:r>
+        <w:rPr>
+          <w:rFonts w:asciiTheme="minorBidi" w:hAnsiTheme="minorBidi" w:cstheme="minorBidi"/>
+          <w:b/>
+          <w:bCs/>
+          <w:color w:val="212529"/>
+          <w:sz w:val="20"/>
+          <w:szCs w:val="20"/>
+          <w:shd w:val="clear" w:color="auto" w:fill="FFFFFF"/>
         </w:rPr>
         <w:t>:</w:t>
       </w:r>
@@ -29443,7 +29579,6 @@
           <w:sz w:val="20"/>
           <w:szCs w:val="20"/>
           <w:shd w:val="clear" w:color="auto" w:fill="FFFFFF"/>
-          <w:lang w:val="en-US"/>
         </w:rPr>
         <w:br/>
       </w:r>
@@ -30577,7 +30712,6 @@
           <w:bCs/>
           <w:sz w:val="20"/>
           <w:szCs w:val="20"/>
-          <w:lang w:val="en-US"/>
         </w:rPr>
         <w:t>१४</w:t>
       </w:r>
@@ -30588,7 +30722,6 @@
           <w:bCs/>
           <w:sz w:val="20"/>
           <w:szCs w:val="20"/>
-          <w:lang w:val="en-US"/>
         </w:rPr>
         <w:t xml:space="preserve">. </w:t>
       </w:r>
@@ -30600,7 +30733,6 @@
           <w:bCs/>
           <w:sz w:val="20"/>
           <w:szCs w:val="20"/>
-          <w:lang w:val="en-US"/>
         </w:rPr>
         <w:t>जिल्लामा</w:t>
       </w:r>
@@ -30612,7 +30744,6 @@
           <w:bCs/>
           <w:sz w:val="20"/>
           <w:szCs w:val="20"/>
-          <w:lang w:val="en-US"/>
         </w:rPr>
         <w:t xml:space="preserve"> </w:t>
       </w:r>
@@ -30624,7 +30755,6 @@
           <w:bCs/>
           <w:sz w:val="20"/>
           <w:szCs w:val="20"/>
-          <w:lang w:val="en-US"/>
         </w:rPr>
         <w:t>सन्चालित</w:t>
       </w:r>
@@ -30636,7 +30766,6 @@
           <w:bCs/>
           <w:sz w:val="20"/>
           <w:szCs w:val="20"/>
-          <w:lang w:val="en-US"/>
         </w:rPr>
         <w:t xml:space="preserve"> </w:t>
       </w:r>
@@ -30648,7 +30777,6 @@
           <w:bCs/>
           <w:sz w:val="20"/>
           <w:szCs w:val="20"/>
-          <w:lang w:val="en-US"/>
         </w:rPr>
         <w:t>बन</w:t>
       </w:r>
@@ -30660,7 +30788,6 @@
           <w:bCs/>
           <w:sz w:val="20"/>
           <w:szCs w:val="20"/>
-          <w:lang w:val="en-US"/>
         </w:rPr>
         <w:t xml:space="preserve"> </w:t>
       </w:r>
@@ -30672,7 +30799,6 @@
           <w:bCs/>
           <w:sz w:val="20"/>
           <w:szCs w:val="20"/>
-          <w:lang w:val="en-US"/>
         </w:rPr>
         <w:t>पैदावरमा</w:t>
       </w:r>
@@ -30684,7 +30810,6 @@
           <w:bCs/>
           <w:sz w:val="20"/>
           <w:szCs w:val="20"/>
-          <w:lang w:val="en-US"/>
         </w:rPr>
         <w:t xml:space="preserve"> </w:t>
       </w:r>
@@ -30696,7 +30821,6 @@
           <w:bCs/>
           <w:sz w:val="20"/>
           <w:szCs w:val="20"/>
-          <w:lang w:val="en-US"/>
         </w:rPr>
         <w:t>आधारित</w:t>
       </w:r>
@@ -30708,7 +30832,6 @@
           <w:bCs/>
           <w:sz w:val="20"/>
           <w:szCs w:val="20"/>
-          <w:lang w:val="en-US"/>
         </w:rPr>
         <w:t xml:space="preserve"> </w:t>
       </w:r>
@@ -30720,7 +30843,6 @@
           <w:bCs/>
           <w:sz w:val="20"/>
           <w:szCs w:val="20"/>
-          <w:lang w:val="en-US"/>
         </w:rPr>
         <w:t>उद्धम</w:t>
       </w:r>
@@ -30732,10 +30854,10 @@
           <w:bCs/>
           <w:sz w:val="20"/>
           <w:szCs w:val="20"/>
-          <w:lang w:val="en-US"/>
         </w:rPr>
         <w:t xml:space="preserve"> </w:t>
       </w:r>
+      <w:proofErr w:type="spellStart"/>
       <w:r>
         <w:rPr>
           <w:rFonts w:asciiTheme="minorBidi" w:hAnsiTheme="minorBidi" w:cstheme="minorBidi"/>
@@ -30746,7 +30868,20 @@
           <w:szCs w:val="20"/>
           <w:shd w:val="clear" w:color="auto" w:fill="FFFFFF"/>
         </w:rPr>
-        <w:t xml:space="preserve">सम्बन्धी </w:t>
+        <w:t>सम्बन्धी</w:t>
+      </w:r>
+      <w:proofErr w:type="spellEnd"/>
+      <w:r>
+        <w:rPr>
+          <w:rFonts w:asciiTheme="minorBidi" w:hAnsiTheme="minorBidi" w:cstheme="minorBidi"/>
+          <w:b/>
+          <w:bCs/>
+          <w:color w:val="212529"/>
+          <w:sz w:val="20"/>
+          <w:szCs w:val="20"/>
+          <w:shd w:val="clear" w:color="auto" w:fill="FFFFFF"/>
+        </w:rPr>
+        <w:t xml:space="preserve"> </w:t>
       </w:r>
       <w:proofErr w:type="spellStart"/>
       <w:r>
@@ -30756,7 +30891,6 @@
           <w:bCs/>
           <w:sz w:val="20"/>
           <w:szCs w:val="20"/>
-          <w:lang w:val="en-US"/>
         </w:rPr>
         <w:t>बिबरण</w:t>
       </w:r>
@@ -30771,45 +30905,7 @@
           <w:szCs w:val="20"/>
           <w:shd w:val="clear" w:color="auto" w:fill="FFFFFF"/>
         </w:rPr>
-        <w:t xml:space="preserve"> विवरण</w:t>
-      </w:r>
-      <w:r>
-        <w:rPr>
-          <w:rFonts w:asciiTheme="minorBidi" w:hAnsiTheme="minorBidi" w:cstheme="minorBidi"/>
-          <w:b/>
-          <w:bCs/>
-          <w:color w:val="212529"/>
-          <w:sz w:val="20"/>
-          <w:szCs w:val="20"/>
-          <w:shd w:val="clear" w:color="auto" w:fill="FFFFFF"/>
-          <w:lang w:val="en-US"/>
-        </w:rPr>
-        <w:t xml:space="preserve"> </w:t>
-      </w:r>
-      <w:r>
-        <w:rPr>
-          <w:rFonts w:asciiTheme="minorBidi" w:hAnsiTheme="minorBidi" w:cstheme="minorBidi"/>
-          <w:b/>
-          <w:bCs/>
-          <w:color w:val="212529"/>
-          <w:sz w:val="20"/>
-          <w:szCs w:val="20"/>
-          <w:shd w:val="clear" w:color="auto" w:fill="FFFFFF"/>
-        </w:rPr>
-        <w:t>(संख्या र रोजगारी समेत</w:t>
-      </w:r>
-      <w:r>
-        <w:rPr>
-          <w:rFonts w:asciiTheme="minorBidi" w:hAnsiTheme="minorBidi" w:cstheme="minorBidi"/>
-          <w:b/>
-          <w:bCs/>
-          <w:color w:val="212529"/>
-          <w:sz w:val="20"/>
-          <w:szCs w:val="20"/>
-          <w:shd w:val="clear" w:color="auto" w:fill="FFFFFF"/>
-          <w:lang w:val="en-US"/>
-        </w:rPr>
-        <w:t>):</w:t>
+        <w:t xml:space="preserve"> विवरण (संख्या र रोजगारी समेत):</w:t>
       </w:r>
     </w:p>
     <w:p>
@@ -31978,7 +32074,6 @@
         <w:rPr>
           <w:rFonts w:asciiTheme="minorBidi" w:hAnsiTheme="minorBidi" w:cstheme="minorBidi"/>
           <w:b/>
-          <w:lang w:val="en-US"/>
         </w:rPr>
       </w:pPr>
     </w:p>
@@ -31988,7 +32083,6 @@
         <w:rPr>
           <w:rFonts w:asciiTheme="minorBidi" w:hAnsiTheme="minorBidi" w:cstheme="minorBidi"/>
           <w:b/>
-          <w:lang w:val="en-US"/>
         </w:rPr>
       </w:pPr>
       <w:r>
@@ -31998,7 +32092,6 @@
           <w:bCs/>
           <w:sz w:val="20"/>
           <w:szCs w:val="20"/>
-          <w:lang w:val="en-US"/>
         </w:rPr>
         <w:t>१५</w:t>
       </w:r>
@@ -32009,7 +32102,6 @@
           <w:bCs/>
           <w:sz w:val="20"/>
           <w:szCs w:val="20"/>
-          <w:lang w:val="en-US"/>
         </w:rPr>
         <w:t xml:space="preserve">. </w:t>
       </w:r>
@@ -32021,7 +32113,6 @@
           <w:bCs/>
           <w:sz w:val="20"/>
           <w:szCs w:val="20"/>
-          <w:lang w:val="en-US"/>
         </w:rPr>
         <w:t>बन</w:t>
       </w:r>
@@ -32033,7 +32124,6 @@
           <w:bCs/>
           <w:sz w:val="20"/>
           <w:szCs w:val="20"/>
-          <w:lang w:val="en-US"/>
         </w:rPr>
         <w:t xml:space="preserve"> </w:t>
       </w:r>
@@ -32045,7 +32135,6 @@
           <w:bCs/>
           <w:sz w:val="20"/>
           <w:szCs w:val="20"/>
-          <w:lang w:val="en-US"/>
         </w:rPr>
         <w:t>क्षेत्रको</w:t>
       </w:r>
@@ -32057,7 +32146,6 @@
           <w:bCs/>
           <w:sz w:val="20"/>
           <w:szCs w:val="20"/>
-          <w:lang w:val="en-US"/>
         </w:rPr>
         <w:t xml:space="preserve"> </w:t>
       </w:r>
@@ -32069,7 +32157,6 @@
           <w:bCs/>
           <w:sz w:val="20"/>
           <w:szCs w:val="20"/>
-          <w:lang w:val="en-US"/>
         </w:rPr>
         <w:t>जग्गा</w:t>
       </w:r>
@@ -32081,7 +32168,6 @@
           <w:bCs/>
           <w:sz w:val="20"/>
           <w:szCs w:val="20"/>
-          <w:lang w:val="en-US"/>
         </w:rPr>
         <w:t xml:space="preserve"> </w:t>
       </w:r>
@@ -32093,7 +32179,6 @@
           <w:bCs/>
           <w:sz w:val="20"/>
           <w:szCs w:val="20"/>
-          <w:lang w:val="en-US"/>
         </w:rPr>
         <w:t>अन्य</w:t>
       </w:r>
@@ -32105,7 +32190,6 @@
           <w:bCs/>
           <w:sz w:val="20"/>
           <w:szCs w:val="20"/>
-          <w:lang w:val="en-US"/>
         </w:rPr>
         <w:t xml:space="preserve"> </w:t>
       </w:r>
@@ -32117,7 +32201,6 @@
           <w:bCs/>
           <w:sz w:val="20"/>
           <w:szCs w:val="20"/>
-          <w:lang w:val="en-US"/>
         </w:rPr>
         <w:t>प्रायोजनको</w:t>
       </w:r>
@@ -32129,7 +32212,6 @@
           <w:bCs/>
           <w:sz w:val="20"/>
           <w:szCs w:val="20"/>
-          <w:lang w:val="en-US"/>
         </w:rPr>
         <w:t xml:space="preserve"> </w:t>
       </w:r>
@@ -32141,7 +32223,6 @@
           <w:bCs/>
           <w:sz w:val="20"/>
           <w:szCs w:val="20"/>
-          <w:lang w:val="en-US"/>
         </w:rPr>
         <w:t>लागि</w:t>
       </w:r>
@@ -32153,7 +32234,6 @@
           <w:bCs/>
           <w:sz w:val="20"/>
           <w:szCs w:val="20"/>
-          <w:lang w:val="en-US"/>
         </w:rPr>
         <w:t xml:space="preserve"> </w:t>
       </w:r>
@@ -32165,7 +32245,6 @@
           <w:bCs/>
           <w:sz w:val="20"/>
           <w:szCs w:val="20"/>
-          <w:lang w:val="en-US"/>
         </w:rPr>
         <w:t>उपलब्ध</w:t>
       </w:r>
@@ -32177,7 +32256,6 @@
           <w:bCs/>
           <w:sz w:val="20"/>
           <w:szCs w:val="20"/>
-          <w:lang w:val="en-US"/>
         </w:rPr>
         <w:t xml:space="preserve"> </w:t>
       </w:r>
@@ -32189,7 +32267,6 @@
           <w:bCs/>
           <w:sz w:val="20"/>
           <w:szCs w:val="20"/>
-          <w:lang w:val="en-US"/>
         </w:rPr>
         <w:t>गराईएको</w:t>
       </w:r>
@@ -32201,7 +32278,6 @@
           <w:bCs/>
           <w:sz w:val="20"/>
           <w:szCs w:val="20"/>
-          <w:lang w:val="en-US"/>
         </w:rPr>
         <w:t xml:space="preserve"> </w:t>
       </w:r>
@@ -32213,7 +32289,6 @@
           <w:bCs/>
           <w:sz w:val="20"/>
           <w:szCs w:val="20"/>
-          <w:lang w:val="en-US"/>
         </w:rPr>
         <w:t>बिबरण</w:t>
       </w:r>
@@ -32225,57 +32300,8 @@
           <w:bCs/>
           <w:sz w:val="20"/>
           <w:szCs w:val="20"/>
-          <w:lang w:val="en-US"/>
         </w:rPr>
-        <w:t xml:space="preserve"> (</w:t>
-      </w:r>
-      <w:proofErr w:type="spellStart"/>
-      <w:r>
-        <w:rPr>
-          <w:rFonts w:asciiTheme="minorBidi" w:hAnsiTheme="minorBidi" w:cstheme="minorBidi"/>
-          <w:b/>
-          <w:bCs/>
-          <w:sz w:val="20"/>
-          <w:szCs w:val="20"/>
-          <w:lang w:val="en-US"/>
-        </w:rPr>
-        <w:t>हाल</w:t>
-      </w:r>
-      <w:proofErr w:type="spellEnd"/>
-      <w:r>
-        <w:rPr>
-          <w:rFonts w:asciiTheme="minorBidi" w:hAnsiTheme="minorBidi" w:cstheme="minorBidi"/>
-          <w:b/>
-          <w:bCs/>
-          <w:sz w:val="20"/>
-          <w:szCs w:val="20"/>
-          <w:lang w:val="en-US"/>
-        </w:rPr>
-        <w:t xml:space="preserve"> </w:t>
-      </w:r>
-      <w:proofErr w:type="spellStart"/>
-      <w:r>
-        <w:rPr>
-          <w:rFonts w:asciiTheme="minorBidi" w:hAnsiTheme="minorBidi" w:cstheme="minorBidi"/>
-          <w:b/>
-          <w:bCs/>
-          <w:sz w:val="20"/>
-          <w:szCs w:val="20"/>
-          <w:lang w:val="en-US"/>
-        </w:rPr>
-        <w:t>सम्मको</w:t>
-      </w:r>
-      <w:proofErr w:type="spellEnd"/>
-      <w:r>
-        <w:rPr>
-          <w:rFonts w:asciiTheme="minorBidi" w:hAnsiTheme="minorBidi" w:cstheme="minorBidi"/>
-          <w:b/>
-          <w:bCs/>
-          <w:sz w:val="20"/>
-          <w:szCs w:val="20"/>
-          <w:lang w:val="en-US"/>
-        </w:rPr>
-        <w:t>):</w:t>
+        <w:t>:</w:t>
       </w:r>
       <w:r>
         <w:rPr>
@@ -32284,7 +32310,6 @@
           <w:bCs/>
           <w:sz w:val="20"/>
           <w:szCs w:val="20"/>
-          <w:lang w:val="en-US"/>
         </w:rPr>
         <w:br/>
       </w:r>
@@ -34471,7 +34496,7 @@
         <w:rFonts w:asciiTheme="minorHAnsi" w:eastAsiaTheme="minorHAnsi" w:hAnsiTheme="minorHAnsi" w:cstheme="minorBidi"/>
         <w:sz w:val="24"/>
         <w:szCs w:val="24"/>
-        <w:lang w:eastAsia="en-US" w:bidi="ar-SA"/>
+        <w:lang w:val="en-US" w:eastAsia="en-US" w:bidi="ar-SA"/>
       </w:rPr>
     </w:rPrDefault>
     <w:pPrDefault/>
@@ -34865,7 +34890,6 @@
   <w:style w:type="character" w:default="1" w:styleId="DefaultParagraphFont">
     <w:name w:val="Default Paragraph Font"/>
     <w:uiPriority w:val="1"/>
-    <w:semiHidden/>
     <w:unhideWhenUsed/>
   </w:style>
   <w:style w:type="table" w:default="1" w:styleId="TableNormal">

</xml_diff>

<commit_message>
changed kabuliyatiban_nabikaran to dharmikban_nabikaran and removed susasan from report
</commit_message>
<xml_diff>
--- a/reportserver/jsreportapp/data/डिभिजन बन कार्यालयको मिति अनुसारको विवरणहरु..docx/content.docx
+++ b/reportserver/jsreportapp/data/डिभिजन बन कार्यालयको मिति अनुसारको विवरणहरु..docx/content.docx
@@ -6496,7 +6496,19 @@
                 <w:cs/>
                 <w:lang w:val="en-US" w:bidi="hi-IN"/>
               </w:rPr>
-              <w:t xml:space="preserve">कबुलियति </w:t>
+              <w:t>धार्मिक बन</w:t>
+            </w:r>
+            <w:r>
+              <w:rPr>
+                <w:rFonts w:ascii="Nirmala UI" w:hAnsi="Nirmala UI" w:cs="Nirmala UI"/>
+                <w:b/>
+                <w:bCs/>
+                <w:sz w:val="20"/>
+                <w:szCs w:val="20"/>
+                <w:cs/>
+                <w:lang w:val="en-US" w:bidi="hi-IN"/>
+              </w:rPr>
+              <w:t xml:space="preserve"> </w:t>
             </w:r>
             <w:r>
               <w:rPr>
@@ -7405,7 +7417,7 @@
                 <w:cs/>
                 <w:lang w:val="en-US" w:bidi="hi-IN"/>
               </w:rPr>
-              <w:t>कबुलियतिबन</w:t>
+              <w:t>धार्मिक बन</w:t>
             </w:r>
           </w:p>
         </w:tc>
@@ -7434,7 +7446,18 @@
                 <w:szCs w:val="18"/>
                 <w:lang w:val="en-US"/>
               </w:rPr>
-              <w:t>{{nabikaran_yojana.kabuliyatiban.expired}}</w:t>
+              <w:t>{{nabikaran_yojana.</w:t>
+            </w:r>
+            <w:bookmarkStart w:id="0" w:name="_GoBack"/>
+            <w:bookmarkEnd w:id="0"/>
+            <w:r>
+              <w:rPr>
+                <w:rFonts w:ascii="Nirmala UI" w:hAnsi="Nirmala UI" w:cs="Nirmala UI"/>
+                <w:sz w:val="18"/>
+                <w:szCs w:val="18"/>
+                <w:lang w:val="en-US"/>
+              </w:rPr>
+              <w:t>kabuliyatiban.expired}}</w:t>
             </w:r>
           </w:p>
         </w:tc>
@@ -18767,8 +18790,6 @@
               </w:rPr>
               <w:t>{{toDate}}</w:t>
             </w:r>
-            <w:bookmarkStart w:id="0" w:name="_GoBack"/>
-            <w:bookmarkEnd w:id="0"/>
             <w:r>
               <w:rPr>
                 <w:rFonts w:ascii="Nirmala UI" w:hAnsi="Nirmala UI" w:cs="Nirmala UI"/>
@@ -20478,721 +20499,6 @@
         <w:ind w:left="-709"/>
         <w:rPr>
           <w:rFonts w:ascii="Nirmala UI" w:hAnsi="Nirmala UI" w:cs="Nirmala UI"/>
-          <w:lang w:val="en-US"/>
-        </w:rPr>
-      </w:pPr>
-      <w:r>
-        <w:rPr>
-          <w:rFonts w:ascii="Nirmala UI" w:hAnsi="Nirmala UI" w:cs="Nirmala UI"/>
-          <w:b/>
-          <w:bCs/>
-          <w:sz w:val="20"/>
-          <w:szCs w:val="20"/>
-          <w:lang w:val="en-US"/>
-        </w:rPr>
-        <w:br/>
-      </w:r>
-      <w:r>
-        <w:rPr>
-          <w:rFonts w:ascii="Nirmala UI" w:hAnsi="Nirmala UI" w:cs="Nirmala UI"/>
-          <w:b/>
-          <w:bCs/>
-          <w:sz w:val="20"/>
-          <w:szCs w:val="20"/>
-          <w:cs/>
-          <w:lang w:val="en-US" w:bidi="hi-IN"/>
-        </w:rPr>
-        <w:t>१२</w:t>
-      </w:r>
-      <w:r>
-        <w:rPr>
-          <w:rFonts w:ascii="Nirmala UI" w:hAnsi="Nirmala UI" w:cs="Nirmala UI"/>
-          <w:b/>
-          <w:bCs/>
-          <w:sz w:val="20"/>
-          <w:szCs w:val="20"/>
-          <w:lang w:val="en-US"/>
-        </w:rPr>
-        <w:t xml:space="preserve">. </w:t>
-      </w:r>
-      <w:r>
-        <w:rPr>
-          <w:rFonts w:ascii="Nirmala UI" w:hAnsi="Nirmala UI" w:cs="Nirmala UI"/>
-          <w:b/>
-          <w:bCs/>
-          <w:sz w:val="20"/>
-          <w:szCs w:val="20"/>
-          <w:cs/>
-          <w:lang w:val="en-US" w:bidi="hi-IN"/>
-        </w:rPr>
-        <w:t>सामुदायिक</w:t>
-      </w:r>
-      <w:r>
-        <w:rPr>
-          <w:rFonts w:ascii="Nirmala UI" w:hAnsi="Nirmala UI" w:cs="Nirmala UI"/>
-          <w:b/>
-          <w:bCs/>
-          <w:sz w:val="20"/>
-          <w:szCs w:val="20"/>
-          <w:lang w:val="en-US"/>
-        </w:rPr>
-        <w:t xml:space="preserve"> </w:t>
-      </w:r>
-      <w:r>
-        <w:rPr>
-          <w:rFonts w:ascii="Nirmala UI" w:hAnsi="Nirmala UI" w:cs="Nirmala UI"/>
-          <w:b/>
-          <w:bCs/>
-          <w:sz w:val="20"/>
-          <w:szCs w:val="20"/>
-          <w:cs/>
-          <w:lang w:val="en-US" w:bidi="hi-IN"/>
-        </w:rPr>
-        <w:t>बन</w:t>
-      </w:r>
-      <w:r>
-        <w:rPr>
-          <w:rFonts w:ascii="Nirmala UI" w:hAnsi="Nirmala UI" w:cs="Nirmala UI"/>
-          <w:b/>
-          <w:bCs/>
-          <w:sz w:val="20"/>
-          <w:szCs w:val="20"/>
-          <w:lang w:val="en-US"/>
-        </w:rPr>
-        <w:t xml:space="preserve"> </w:t>
-      </w:r>
-      <w:r>
-        <w:rPr>
-          <w:rFonts w:ascii="Nirmala UI" w:hAnsi="Nirmala UI" w:cs="Nirmala UI"/>
-          <w:b/>
-          <w:bCs/>
-          <w:sz w:val="20"/>
-          <w:szCs w:val="20"/>
-          <w:cs/>
-          <w:lang w:val="en-US" w:bidi="hi-IN"/>
-        </w:rPr>
-        <w:t>उपभोक्ता</w:t>
-      </w:r>
-      <w:r>
-        <w:rPr>
-          <w:rFonts w:ascii="Nirmala UI" w:hAnsi="Nirmala UI" w:cs="Nirmala UI"/>
-          <w:b/>
-          <w:bCs/>
-          <w:sz w:val="20"/>
-          <w:szCs w:val="20"/>
-          <w:lang w:val="en-US"/>
-        </w:rPr>
-        <w:t xml:space="preserve"> </w:t>
-      </w:r>
-      <w:r>
-        <w:rPr>
-          <w:rFonts w:ascii="Nirmala UI" w:hAnsi="Nirmala UI" w:cs="Nirmala UI"/>
-          <w:b/>
-          <w:bCs/>
-          <w:sz w:val="20"/>
-          <w:szCs w:val="20"/>
-          <w:cs/>
-          <w:lang w:val="en-US" w:bidi="hi-IN"/>
-        </w:rPr>
-        <w:t>समुहको</w:t>
-      </w:r>
-      <w:r>
-        <w:rPr>
-          <w:rFonts w:ascii="Nirmala UI" w:hAnsi="Nirmala UI" w:cs="Nirmala UI"/>
-          <w:b/>
-          <w:bCs/>
-          <w:sz w:val="20"/>
-          <w:szCs w:val="20"/>
-          <w:lang w:val="en-US"/>
-        </w:rPr>
-        <w:t xml:space="preserve"> </w:t>
-      </w:r>
-      <w:r>
-        <w:rPr>
-          <w:rFonts w:ascii="Nirmala UI" w:hAnsi="Nirmala UI" w:cs="Nirmala UI"/>
-          <w:b/>
-          <w:bCs/>
-          <w:sz w:val="20"/>
-          <w:szCs w:val="20"/>
-          <w:cs/>
-          <w:lang w:val="en-US" w:bidi="hi-IN"/>
-        </w:rPr>
-        <w:t>सुशासनको</w:t>
-      </w:r>
-      <w:r>
-        <w:rPr>
-          <w:rFonts w:ascii="Nirmala UI" w:hAnsi="Nirmala UI" w:cs="Nirmala UI"/>
-          <w:b/>
-          <w:bCs/>
-          <w:sz w:val="20"/>
-          <w:szCs w:val="20"/>
-          <w:lang w:val="en-US"/>
-        </w:rPr>
-        <w:t xml:space="preserve"> </w:t>
-      </w:r>
-      <w:r>
-        <w:rPr>
-          <w:rFonts w:ascii="Nirmala UI" w:hAnsi="Nirmala UI" w:cs="Nirmala UI"/>
-          <w:b/>
-          <w:bCs/>
-          <w:sz w:val="20"/>
-          <w:szCs w:val="20"/>
-          <w:cs/>
-          <w:lang w:val="en-US" w:bidi="hi-IN"/>
-        </w:rPr>
-        <w:t>अवस्था</w:t>
-      </w:r>
-      <w:r>
-        <w:rPr>
-          <w:rFonts w:ascii="Nirmala UI" w:hAnsi="Nirmala UI" w:cs="Nirmala UI"/>
-          <w:b/>
-          <w:bCs/>
-          <w:sz w:val="20"/>
-          <w:szCs w:val="20"/>
-          <w:lang w:val="en-US"/>
-        </w:rPr>
-        <w:t>:</w:t>
-      </w:r>
-      <w:r>
-        <w:rPr>
-          <w:rFonts w:ascii="Nirmala UI" w:hAnsi="Nirmala UI" w:cs="Nirmala UI"/>
-          <w:b/>
-          <w:bCs/>
-          <w:sz w:val="20"/>
-          <w:szCs w:val="20"/>
-          <w:lang w:val="en-US"/>
-        </w:rPr>
-        <w:br/>
-      </w:r>
-    </w:p>
-    <w:tbl>
-      <w:tblPr>
-        <w:tblStyle w:val="PlainTable3"/>
-        <w:tblW w:w="16160" w:type="dxa"/>
-        <w:tblInd w:w="-714" w:type="dxa"/>
-        <w:tblBorders>
-          <w:top w:val="single" w:sz="4" w:space="0" w:color="auto"/>
-          <w:left w:val="single" w:sz="4" w:space="0" w:color="auto"/>
-          <w:bottom w:val="single" w:sz="4" w:space="0" w:color="auto"/>
-          <w:right w:val="single" w:sz="4" w:space="0" w:color="auto"/>
-          <w:insideH w:val="single" w:sz="4" w:space="0" w:color="auto"/>
-          <w:insideV w:val="single" w:sz="4" w:space="0" w:color="auto"/>
-        </w:tblBorders>
-        <w:tblLayout w:type="fixed"/>
-        <w:tblLook w:val="04A0" w:firstRow="1" w:lastRow="0" w:firstColumn="1" w:lastColumn="0" w:noHBand="0" w:noVBand="1"/>
-      </w:tblPr>
-      <w:tblGrid>
-        <w:gridCol w:w="3828"/>
-        <w:gridCol w:w="3402"/>
-        <w:gridCol w:w="3118"/>
-        <w:gridCol w:w="2977"/>
-        <w:gridCol w:w="2835"/>
-      </w:tblGrid>
-      <w:tr>
-        <w:trPr>
-          <w:cnfStyle w:val="100000000000" w:firstRow="1" w:lastRow="0" w:firstColumn="0" w:lastColumn="0" w:oddVBand="0" w:evenVBand="0" w:oddHBand="0" w:evenHBand="0" w:firstRowFirstColumn="0" w:firstRowLastColumn="0" w:lastRowFirstColumn="0" w:lastRowLastColumn="0"/>
-          <w:trHeight w:val="1409"/>
-        </w:trPr>
-        <w:tc>
-          <w:tcPr>
-            <w:cnfStyle w:val="001000000100" w:firstRow="0" w:lastRow="0" w:firstColumn="1" w:lastColumn="0" w:oddVBand="0" w:evenVBand="0" w:oddHBand="0" w:evenHBand="0" w:firstRowFirstColumn="1" w:firstRowLastColumn="0" w:lastRowFirstColumn="0" w:lastRowLastColumn="0"/>
-            <w:tcW w:w="3828" w:type="dxa"/>
-          </w:tcPr>
-          <w:p>
-            <w:pPr>
-              <w:pBdr>
-                <w:between w:val="single" w:sz="4" w:space="1" w:color="auto"/>
-                <w:bar w:val="single" w:sz="4" w:color="auto"/>
-              </w:pBdr>
-              <w:rPr>
-                <w:rFonts w:ascii="Nirmala UI" w:hAnsi="Nirmala UI" w:cs="Nirmala UI"/>
-                <w:sz w:val="18"/>
-                <w:szCs w:val="18"/>
-              </w:rPr>
-            </w:pPr>
-            <w:r>
-              <w:rPr>
-                <w:rFonts w:ascii="Nirmala UI" w:hAnsi="Nirmala UI" w:cs="Nirmala UI"/>
-                <w:color w:val="212529"/>
-                <w:sz w:val="20"/>
-                <w:szCs w:val="20"/>
-                <w:shd w:val="clear" w:color="auto" w:fill="FFFFFF"/>
-                <w:cs/>
-                <w:lang w:bidi="hi-IN"/>
-              </w:rPr>
-              <w:t>स्थायी लेखा नं भएका समुह संख्या</w:t>
-            </w:r>
-          </w:p>
-        </w:tc>
-        <w:tc>
-          <w:tcPr>
-            <w:tcW w:w="3402" w:type="dxa"/>
-          </w:tcPr>
-          <w:p>
-            <w:pPr>
-              <w:pBdr>
-                <w:between w:val="single" w:sz="4" w:space="1" w:color="auto"/>
-                <w:bar w:val="single" w:sz="4" w:color="auto"/>
-              </w:pBdr>
-              <w:cnfStyle w:val="100000000000" w:firstRow="1" w:lastRow="0" w:firstColumn="0" w:lastColumn="0" w:oddVBand="0" w:evenVBand="0" w:oddHBand="0" w:evenHBand="0" w:firstRowFirstColumn="0" w:firstRowLastColumn="0" w:lastRowFirstColumn="0" w:lastRowLastColumn="0"/>
-              <w:rPr>
-                <w:rFonts w:ascii="Nirmala UI" w:hAnsi="Nirmala UI" w:cs="Nirmala UI"/>
-                <w:caps w:val="0"/>
-                <w:sz w:val="18"/>
-                <w:szCs w:val="18"/>
-              </w:rPr>
-            </w:pPr>
-            <w:r>
-              <w:rPr>
-                <w:rFonts w:ascii="Nirmala UI" w:hAnsi="Nirmala UI" w:cs="Nirmala UI"/>
-                <w:sz w:val="18"/>
-                <w:szCs w:val="18"/>
-                <w:cs/>
-                <w:lang w:val="en-US" w:bidi="hi-IN"/>
-              </w:rPr>
-              <w:t xml:space="preserve">आर्थिक बर्ष </w:t>
-            </w:r>
-            <w:r>
-              <w:rPr>
-                <w:rFonts w:ascii="Nirmala UI" w:hAnsi="Nirmala UI" w:cs="Nirmala UI"/>
-                <w:caps w:val="0"/>
-                <w:sz w:val="18"/>
-                <w:szCs w:val="18"/>
-                <w:lang w:val="en-US"/>
-              </w:rPr>
-              <w:t xml:space="preserve">{{aghilloarthikbarsa}}  </w:t>
-            </w:r>
-            <w:r>
-              <w:rPr>
-                <w:rFonts w:ascii="Nirmala UI" w:hAnsi="Nirmala UI" w:cs="Nirmala UI"/>
-                <w:sz w:val="18"/>
-                <w:szCs w:val="18"/>
-                <w:cs/>
-                <w:lang w:val="en-US" w:bidi="hi-IN"/>
-              </w:rPr>
-              <w:t>को लेखा परिक्षण गर्ने समुह संख्या</w:t>
-            </w:r>
-          </w:p>
-        </w:tc>
-        <w:tc>
-          <w:tcPr>
-            <w:tcW w:w="3118" w:type="dxa"/>
-          </w:tcPr>
-          <w:p>
-            <w:pPr>
-              <w:pBdr>
-                <w:between w:val="single" w:sz="4" w:space="1" w:color="auto"/>
-                <w:bar w:val="single" w:sz="4" w:color="auto"/>
-              </w:pBdr>
-              <w:cnfStyle w:val="100000000000" w:firstRow="1" w:lastRow="0" w:firstColumn="0" w:lastColumn="0" w:oddVBand="0" w:evenVBand="0" w:oddHBand="0" w:evenHBand="0" w:firstRowFirstColumn="0" w:firstRowLastColumn="0" w:lastRowFirstColumn="0" w:lastRowLastColumn="0"/>
-              <w:rPr>
-                <w:rFonts w:ascii="Nirmala UI" w:hAnsi="Nirmala UI" w:cs="Nirmala UI"/>
-                <w:caps w:val="0"/>
-                <w:sz w:val="18"/>
-                <w:szCs w:val="18"/>
-              </w:rPr>
-            </w:pPr>
-            <w:r>
-              <w:rPr>
-                <w:rFonts w:ascii="Nirmala UI" w:hAnsi="Nirmala UI" w:cs="Nirmala UI"/>
-                <w:sz w:val="18"/>
-                <w:szCs w:val="18"/>
-                <w:cs/>
-                <w:lang w:val="en-US" w:bidi="hi-IN"/>
-              </w:rPr>
-              <w:t xml:space="preserve">आर्थिक बर्ष </w:t>
-            </w:r>
-            <w:r>
-              <w:rPr>
-                <w:rFonts w:ascii="Nirmala UI" w:hAnsi="Nirmala UI" w:cs="Nirmala UI"/>
-                <w:caps w:val="0"/>
-                <w:sz w:val="18"/>
-                <w:szCs w:val="18"/>
-                <w:lang w:val="en-US"/>
-              </w:rPr>
-              <w:t xml:space="preserve">{{aghilloarthikbarsa}} </w:t>
-            </w:r>
-            <w:r>
-              <w:rPr>
-                <w:rFonts w:ascii="Nirmala UI" w:hAnsi="Nirmala UI" w:cs="Nirmala UI"/>
-                <w:caps w:val="0"/>
-                <w:sz w:val="18"/>
-                <w:szCs w:val="18"/>
-                <w:cs/>
-                <w:lang w:val="en-US" w:bidi="hi-IN"/>
-              </w:rPr>
-              <w:t xml:space="preserve">को </w:t>
-            </w:r>
-            <w:r>
-              <w:rPr>
-                <w:rFonts w:ascii="Nirmala UI" w:hAnsi="Nirmala UI" w:cs="Nirmala UI"/>
-                <w:sz w:val="18"/>
-                <w:szCs w:val="18"/>
-                <w:cs/>
-                <w:lang w:val="en-US" w:bidi="hi-IN"/>
-              </w:rPr>
-              <w:t>वार्षिक प्रतिबेदन पेस गर्ने समुह संख्या</w:t>
-            </w:r>
-          </w:p>
-        </w:tc>
-        <w:tc>
-          <w:tcPr>
-            <w:tcW w:w="2977" w:type="dxa"/>
-          </w:tcPr>
-          <w:p>
-            <w:pPr>
-              <w:pBdr>
-                <w:between w:val="single" w:sz="4" w:space="1" w:color="auto"/>
-                <w:bar w:val="single" w:sz="4" w:color="auto"/>
-              </w:pBdr>
-              <w:cnfStyle w:val="100000000000" w:firstRow="1" w:lastRow="0" w:firstColumn="0" w:lastColumn="0" w:oddVBand="0" w:evenVBand="0" w:oddHBand="0" w:evenHBand="0" w:firstRowFirstColumn="0" w:firstRowLastColumn="0" w:lastRowFirstColumn="0" w:lastRowLastColumn="0"/>
-              <w:rPr>
-                <w:rFonts w:ascii="Nirmala UI" w:hAnsi="Nirmala UI" w:cs="Nirmala UI"/>
-                <w:sz w:val="18"/>
-                <w:szCs w:val="18"/>
-                <w:lang w:val="en-US"/>
-              </w:rPr>
-            </w:pPr>
-            <w:r>
-              <w:rPr>
-                <w:rFonts w:ascii="Nirmala UI" w:hAnsi="Nirmala UI" w:cs="Nirmala UI"/>
-                <w:sz w:val="18"/>
-                <w:szCs w:val="18"/>
-                <w:cs/>
-                <w:lang w:val="en-US" w:bidi="hi-IN"/>
-              </w:rPr>
-              <w:t xml:space="preserve">आर्थिक बर्ष </w:t>
-            </w:r>
-            <w:r>
-              <w:rPr>
-                <w:rFonts w:ascii="Nirmala UI" w:hAnsi="Nirmala UI" w:cs="Nirmala UI"/>
-                <w:caps w:val="0"/>
-                <w:sz w:val="18"/>
-                <w:szCs w:val="18"/>
-                <w:lang w:val="en-US"/>
-              </w:rPr>
-              <w:t xml:space="preserve">{{aghilloarthikbarsa}} </w:t>
-            </w:r>
-            <w:r>
-              <w:rPr>
-                <w:rFonts w:ascii="Nirmala UI" w:hAnsi="Nirmala UI" w:cs="Nirmala UI"/>
-                <w:sz w:val="18"/>
-                <w:szCs w:val="18"/>
-                <w:cs/>
-                <w:lang w:val="en-US" w:bidi="hi-IN"/>
-              </w:rPr>
-              <w:t>मा एक पटक पनि साधरण सभा नबस्ने समुह संख्या</w:t>
-            </w:r>
-          </w:p>
-        </w:tc>
-        <w:tc>
-          <w:tcPr>
-            <w:tcW w:w="2835" w:type="dxa"/>
-          </w:tcPr>
-          <w:p>
-            <w:pPr>
-              <w:pBdr>
-                <w:between w:val="single" w:sz="4" w:space="1" w:color="auto"/>
-                <w:bar w:val="single" w:sz="4" w:color="auto"/>
-              </w:pBdr>
-              <w:cnfStyle w:val="100000000000" w:firstRow="1" w:lastRow="0" w:firstColumn="0" w:lastColumn="0" w:oddVBand="0" w:evenVBand="0" w:oddHBand="0" w:evenHBand="0" w:firstRowFirstColumn="0" w:firstRowLastColumn="0" w:lastRowFirstColumn="0" w:lastRowLastColumn="0"/>
-              <w:rPr>
-                <w:rFonts w:ascii="Nirmala UI" w:hAnsi="Nirmala UI" w:cs="Nirmala UI"/>
-                <w:sz w:val="18"/>
-                <w:szCs w:val="18"/>
-              </w:rPr>
-            </w:pPr>
-            <w:r>
-              <w:rPr>
-                <w:rFonts w:ascii="Nirmala UI" w:hAnsi="Nirmala UI" w:cs="Nirmala UI"/>
-                <w:sz w:val="18"/>
-                <w:szCs w:val="18"/>
-                <w:cs/>
-                <w:lang w:val="en-US" w:bidi="hi-IN"/>
-              </w:rPr>
-              <w:t>सबै पदाधिकार महिला संख्या</w:t>
-            </w:r>
-          </w:p>
-        </w:tc>
-      </w:tr>
-      <w:tr>
-        <w:trPr>
-          <w:cnfStyle w:val="000000100000" w:firstRow="0" w:lastRow="0" w:firstColumn="0" w:lastColumn="0" w:oddVBand="0" w:evenVBand="0" w:oddHBand="1" w:evenHBand="0" w:firstRowFirstColumn="0" w:firstRowLastColumn="0" w:lastRowFirstColumn="0" w:lastRowLastColumn="0"/>
-          <w:trHeight w:val="474"/>
-        </w:trPr>
-        <w:tc>
-          <w:tcPr>
-            <w:cnfStyle w:val="001000000000" w:firstRow="0" w:lastRow="0" w:firstColumn="1" w:lastColumn="0" w:oddVBand="0" w:evenVBand="0" w:oddHBand="0" w:evenHBand="0" w:firstRowFirstColumn="0" w:firstRowLastColumn="0" w:lastRowFirstColumn="0" w:lastRowLastColumn="0"/>
-            <w:tcW w:w="3828" w:type="dxa"/>
-          </w:tcPr>
-          <w:p>
-            <w:pPr>
-              <w:pBdr>
-                <w:between w:val="single" w:sz="4" w:space="1" w:color="auto"/>
-                <w:bar w:val="single" w:sz="4" w:color="auto"/>
-              </w:pBdr>
-              <w:rPr>
-                <w:rFonts w:ascii="Nirmala UI" w:hAnsi="Nirmala UI" w:cs="Nirmala UI"/>
-                <w:b w:val="0"/>
-                <w:bCs w:val="0"/>
-                <w:color w:val="212529"/>
-                <w:sz w:val="20"/>
-                <w:szCs w:val="20"/>
-                <w:shd w:val="clear" w:color="auto" w:fill="FFFFFF"/>
-                <w:lang w:val="en-US"/>
-              </w:rPr>
-            </w:pPr>
-            <w:r>
-              <w:rPr>
-                <w:rFonts w:ascii="Nirmala UI" w:hAnsi="Nirmala UI" w:cs="Nirmala UI"/>
-                <w:b w:val="0"/>
-                <w:bCs w:val="0"/>
-                <w:caps w:val="0"/>
-                <w:color w:val="212529"/>
-                <w:sz w:val="20"/>
-                <w:szCs w:val="20"/>
-                <w:shd w:val="clear" w:color="auto" w:fill="FFFFFF"/>
-                <w:lang w:val="en-US"/>
-              </w:rPr>
-              <w:t>{{susa</w:t>
-            </w:r>
-            <w:r>
-              <w:rPr>
-                <w:rFonts w:ascii="Nirmala UI" w:hAnsi="Nirmala UI" w:cs="Nirmala UI"/>
-                <w:b w:val="0"/>
-                <w:bCs w:val="0"/>
-                <w:caps w:val="0"/>
-                <w:color w:val="212529"/>
-                <w:sz w:val="20"/>
-                <w:szCs w:val="20"/>
-                <w:shd w:val="clear" w:color="auto" w:fill="FFFFFF"/>
-                <w:lang w:val="en-US"/>
-              </w:rPr>
-              <w:t>sa</w:t>
-            </w:r>
-            <w:r>
-              <w:rPr>
-                <w:rFonts w:ascii="Nirmala UI" w:hAnsi="Nirmala UI" w:cs="Nirmala UI"/>
-                <w:b w:val="0"/>
-                <w:bCs w:val="0"/>
-                <w:caps w:val="0"/>
-                <w:color w:val="212529"/>
-                <w:sz w:val="20"/>
-                <w:szCs w:val="20"/>
-                <w:shd w:val="clear" w:color="auto" w:fill="FFFFFF"/>
-                <w:lang w:val="en-US"/>
-              </w:rPr>
-              <w:t>nko_abastha.samuha_with_pan}}</w:t>
-            </w:r>
-          </w:p>
-        </w:tc>
-        <w:tc>
-          <w:tcPr>
-            <w:tcW w:w="3402" w:type="dxa"/>
-          </w:tcPr>
-          <w:p>
-            <w:pPr>
-              <w:pBdr>
-                <w:between w:val="single" w:sz="4" w:space="1" w:color="auto"/>
-                <w:bar w:val="single" w:sz="4" w:color="auto"/>
-              </w:pBdr>
-              <w:cnfStyle w:val="000000100000" w:firstRow="0" w:lastRow="0" w:firstColumn="0" w:lastColumn="0" w:oddVBand="0" w:evenVBand="0" w:oddHBand="1" w:evenHBand="0" w:firstRowFirstColumn="0" w:firstRowLastColumn="0" w:lastRowFirstColumn="0" w:lastRowLastColumn="0"/>
-              <w:rPr>
-                <w:rFonts w:ascii="Nirmala UI" w:hAnsi="Nirmala UI" w:cs="Nirmala UI"/>
-                <w:sz w:val="18"/>
-                <w:szCs w:val="18"/>
-                <w:lang w:val="en-US"/>
-              </w:rPr>
-            </w:pPr>
-            <w:r>
-              <w:rPr>
-                <w:rFonts w:ascii="Nirmala UI" w:hAnsi="Nirmala UI" w:cs="Nirmala UI"/>
-                <w:color w:val="212529"/>
-                <w:sz w:val="20"/>
-                <w:szCs w:val="20"/>
-                <w:shd w:val="clear" w:color="auto" w:fill="FFFFFF"/>
-                <w:lang w:val="en-US"/>
-              </w:rPr>
-              <w:t>{{susa</w:t>
-            </w:r>
-            <w:r>
-              <w:rPr>
-                <w:rFonts w:ascii="Nirmala UI" w:hAnsi="Nirmala UI" w:cs="Nirmala UI"/>
-                <w:color w:val="212529"/>
-                <w:sz w:val="20"/>
-                <w:szCs w:val="20"/>
-                <w:shd w:val="clear" w:color="auto" w:fill="FFFFFF"/>
-                <w:lang w:val="en-US"/>
-              </w:rPr>
-              <w:t>sa</w:t>
-            </w:r>
-            <w:r>
-              <w:rPr>
-                <w:rFonts w:ascii="Nirmala UI" w:hAnsi="Nirmala UI" w:cs="Nirmala UI"/>
-                <w:color w:val="212529"/>
-                <w:sz w:val="20"/>
-                <w:szCs w:val="20"/>
-                <w:shd w:val="clear" w:color="auto" w:fill="FFFFFF"/>
-                <w:lang w:val="en-US"/>
-              </w:rPr>
-              <w:t>nko_abastha.lekhaparixan_gareka }}</w:t>
-            </w:r>
-          </w:p>
-        </w:tc>
-        <w:tc>
-          <w:tcPr>
-            <w:tcW w:w="3118" w:type="dxa"/>
-          </w:tcPr>
-          <w:p>
-            <w:pPr>
-              <w:cnfStyle w:val="000000100000" w:firstRow="0" w:lastRow="0" w:firstColumn="0" w:lastColumn="0" w:oddVBand="0" w:evenVBand="0" w:oddHBand="1" w:evenHBand="0" w:firstRowFirstColumn="0" w:firstRowLastColumn="0" w:lastRowFirstColumn="0" w:lastRowLastColumn="0"/>
-              <w:rPr>
-                <w:rFonts w:ascii="Nirmala UI" w:hAnsi="Nirmala UI" w:cs="Nirmala UI"/>
-                <w:sz w:val="18"/>
-                <w:szCs w:val="18"/>
-                <w:lang w:val="en-US"/>
-              </w:rPr>
-            </w:pPr>
-            <w:r>
-              <w:rPr>
-                <w:rFonts w:ascii="Nirmala UI" w:hAnsi="Nirmala UI" w:cs="Nirmala UI"/>
-                <w:color w:val="212529"/>
-                <w:sz w:val="20"/>
-                <w:szCs w:val="20"/>
-                <w:shd w:val="clear" w:color="auto" w:fill="FFFFFF"/>
-                <w:lang w:val="en-US"/>
-              </w:rPr>
-              <w:t>{{susa</w:t>
-            </w:r>
-            <w:r>
-              <w:rPr>
-                <w:rFonts w:ascii="Nirmala UI" w:hAnsi="Nirmala UI" w:cs="Nirmala UI"/>
-                <w:color w:val="212529"/>
-                <w:sz w:val="20"/>
-                <w:szCs w:val="20"/>
-                <w:shd w:val="clear" w:color="auto" w:fill="FFFFFF"/>
-                <w:lang w:val="en-US"/>
-              </w:rPr>
-              <w:t>sa</w:t>
-            </w:r>
-            <w:r>
-              <w:rPr>
-                <w:rFonts w:ascii="Nirmala UI" w:hAnsi="Nirmala UI" w:cs="Nirmala UI"/>
-                <w:color w:val="212529"/>
-                <w:sz w:val="20"/>
-                <w:szCs w:val="20"/>
-                <w:shd w:val="clear" w:color="auto" w:fill="FFFFFF"/>
-                <w:lang w:val="en-US"/>
-              </w:rPr>
-              <w:t>nko_abastha.barsik_pratibedan_pesgareka}}</w:t>
-            </w:r>
-          </w:p>
-        </w:tc>
-        <w:tc>
-          <w:tcPr>
-            <w:tcW w:w="2977" w:type="dxa"/>
-          </w:tcPr>
-          <w:p>
-            <w:pPr>
-              <w:cnfStyle w:val="000000100000" w:firstRow="0" w:lastRow="0" w:firstColumn="0" w:lastColumn="0" w:oddVBand="0" w:evenVBand="0" w:oddHBand="1" w:evenHBand="0" w:firstRowFirstColumn="0" w:firstRowLastColumn="0" w:lastRowFirstColumn="0" w:lastRowLastColumn="0"/>
-              <w:rPr>
-                <w:rFonts w:ascii="Nirmala UI" w:hAnsi="Nirmala UI" w:cs="Nirmala UI"/>
-                <w:sz w:val="18"/>
-                <w:szCs w:val="18"/>
-                <w:lang w:val="en-US"/>
-              </w:rPr>
-            </w:pPr>
-            <w:r>
-              <w:rPr>
-                <w:rFonts w:ascii="Nirmala UI" w:hAnsi="Nirmala UI" w:cs="Nirmala UI"/>
-                <w:color w:val="212529"/>
-                <w:sz w:val="20"/>
-                <w:szCs w:val="20"/>
-                <w:shd w:val="clear" w:color="auto" w:fill="FFFFFF"/>
-                <w:lang w:val="en-US"/>
-              </w:rPr>
-              <w:t>{{susa</w:t>
-            </w:r>
-            <w:r>
-              <w:rPr>
-                <w:rFonts w:ascii="Nirmala UI" w:hAnsi="Nirmala UI" w:cs="Nirmala UI"/>
-                <w:color w:val="212529"/>
-                <w:sz w:val="20"/>
-                <w:szCs w:val="20"/>
-                <w:shd w:val="clear" w:color="auto" w:fill="FFFFFF"/>
-                <w:lang w:val="en-US"/>
-              </w:rPr>
-              <w:t>sa</w:t>
-            </w:r>
-            <w:r>
-              <w:rPr>
-                <w:rFonts w:ascii="Nirmala UI" w:hAnsi="Nirmala UI" w:cs="Nirmala UI"/>
-                <w:color w:val="212529"/>
-                <w:sz w:val="20"/>
-                <w:szCs w:val="20"/>
-                <w:shd w:val="clear" w:color="auto" w:fill="FFFFFF"/>
-                <w:lang w:val="en-US"/>
-              </w:rPr>
-              <w:t>nko_abastha.sadharansava_nabaseka}}</w:t>
-            </w:r>
-          </w:p>
-        </w:tc>
-        <w:tc>
-          <w:tcPr>
-            <w:tcW w:w="2835" w:type="dxa"/>
-          </w:tcPr>
-          <w:p>
-            <w:pPr>
-              <w:cnfStyle w:val="000000100000" w:firstRow="0" w:lastRow="0" w:firstColumn="0" w:lastColumn="0" w:oddVBand="0" w:evenVBand="0" w:oddHBand="1" w:evenHBand="0" w:firstRowFirstColumn="0" w:firstRowLastColumn="0" w:lastRowFirstColumn="0" w:lastRowLastColumn="0"/>
-              <w:rPr>
-                <w:rFonts w:ascii="Nirmala UI" w:hAnsi="Nirmala UI" w:cs="Nirmala UI"/>
-                <w:sz w:val="18"/>
-                <w:szCs w:val="18"/>
-                <w:lang w:val="en-US"/>
-              </w:rPr>
-            </w:pPr>
-            <w:r>
-              <w:rPr>
-                <w:rFonts w:ascii="Nirmala UI" w:hAnsi="Nirmala UI" w:cs="Nirmala UI"/>
-                <w:color w:val="212529"/>
-                <w:sz w:val="20"/>
-                <w:szCs w:val="20"/>
-                <w:shd w:val="clear" w:color="auto" w:fill="FFFFFF"/>
-                <w:lang w:val="en-US"/>
-              </w:rPr>
-              <w:t>{{susa</w:t>
-            </w:r>
-            <w:r>
-              <w:rPr>
-                <w:rFonts w:ascii="Nirmala UI" w:hAnsi="Nirmala UI" w:cs="Nirmala UI"/>
-                <w:color w:val="212529"/>
-                <w:sz w:val="20"/>
-                <w:szCs w:val="20"/>
-                <w:shd w:val="clear" w:color="auto" w:fill="FFFFFF"/>
-                <w:lang w:val="en-US"/>
-              </w:rPr>
-              <w:t>sa</w:t>
-            </w:r>
-            <w:r>
-              <w:rPr>
-                <w:rFonts w:ascii="Nirmala UI" w:hAnsi="Nirmala UI" w:cs="Nirmala UI"/>
-                <w:color w:val="212529"/>
-                <w:sz w:val="20"/>
-                <w:szCs w:val="20"/>
-                <w:shd w:val="clear" w:color="auto" w:fill="FFFFFF"/>
-                <w:lang w:val="en-US"/>
-              </w:rPr>
-              <w:t>nko_abastha.mahila_padhadhikari}}</w:t>
-            </w:r>
-          </w:p>
-        </w:tc>
-      </w:tr>
-    </w:tbl>
-    <w:p>
-      <w:pPr>
-        <w:ind w:left="-709" w:firstLine="709"/>
-        <w:rPr>
-          <w:rFonts w:ascii="Nirmala UI" w:hAnsi="Nirmala UI" w:cs="Nirmala UI"/>
           <w:sz w:val="18"/>
           <w:szCs w:val="18"/>
         </w:rPr>
@@ -21215,7 +20521,19 @@
           <w:cs/>
           <w:lang w:bidi="hi-IN"/>
         </w:rPr>
-        <w:t>१३</w:t>
+        <w:t>१</w:t>
+      </w:r>
+      <w:r>
+        <w:rPr>
+          <w:rFonts w:ascii="Nirmala UI" w:hAnsi="Nirmala UI" w:cs="Nirmala UI" w:hint="cs"/>
+          <w:b/>
+          <w:bCs/>
+          <w:sz w:val="20"/>
+          <w:szCs w:val="20"/>
+          <w:cs/>
+          <w:lang w:val="en-US" w:bidi="ne-NP"/>
+        </w:rPr>
+        <w:t>२</w:t>
       </w:r>
       <w:r>
         <w:rPr>
@@ -21969,7 +21287,7 @@
           <w:cs/>
           <w:lang w:bidi="hi-IN"/>
         </w:rPr>
-        <w:t>१४</w:t>
+        <w:t>१3</w:t>
       </w:r>
       <w:r>
         <w:rPr>
@@ -22704,7 +22022,20 @@
           <w:cs/>
           <w:lang w:bidi="hi-IN"/>
         </w:rPr>
-        <w:t>१५</w:t>
+        <w:lastRenderedPageBreak/>
+        <w:t>१</w:t>
+      </w:r>
+      <w:r>
+        <w:rPr>
+          <w:rFonts w:ascii="Nirmala UI" w:hAnsi="Nirmala UI" w:cs="Nirmala UI" w:hint="cs"/>
+          <w:b/>
+          <w:bCs/>
+          <w:sz w:val="20"/>
+          <w:szCs w:val="20"/>
+          <w:cs/>
+          <w:lang w:bidi="ne-NP"/>
+        </w:rPr>
+        <w:t>४</w:t>
       </w:r>
       <w:r>
         <w:rPr>

</xml_diff>